<commit_message>
Corregido Analysis report del estudiante 3
</commit_message>
<xml_diff>
--- a/reports/D01/Student #3/Analysis_Report_Individual.docx
+++ b/reports/D01/Student #3/Analysis_Report_Individual.docx
@@ -1,6 +1,6 @@
 
 <file path=word/document.xml><?xml version="1.0" encoding="utf-8"?>
-<w:document xmlns:wpc="http://schemas.microsoft.com/office/word/2010/wordprocessingCanvas" xmlns:cx="http://schemas.microsoft.com/office/drawing/2014/chartex" xmlns:cx1="http://schemas.microsoft.com/office/drawing/2015/9/8/chartex" xmlns:cx2="http://schemas.microsoft.com/office/drawing/2015/10/21/chartex" xmlns:cx3="http://schemas.microsoft.com/office/drawing/2016/5/9/chartex" xmlns:cx4="http://schemas.microsoft.com/office/drawing/2016/5/10/chartex" xmlns:cx5="http://schemas.microsoft.com/office/drawing/2016/5/11/chartex" xmlns:cx6="http://schemas.microsoft.com/office/drawing/2016/5/12/chartex" xmlns:cx7="http://schemas.microsoft.com/office/drawing/2016/5/13/chartex" xmlns:cx8="http://schemas.microsoft.com/office/drawing/2016/5/14/chartex" xmlns:mc="http://schemas.openxmlformats.org/markup-compatibility/2006" xmlns:aink="http://schemas.microsoft.com/office/drawing/2016/ink" xmlns:am3d="http://schemas.microsoft.com/office/drawing/2017/model3d" xmlns:o="urn:schemas-microsoft-com:office:office" xmlns:oel="http://schemas.microsoft.com/office/2019/extlst" xmlns:r="http://schemas.openxmlformats.org/officeDocument/2006/relationships" xmlns:m="http://schemas.openxmlformats.org/officeDocument/2006/math" xmlns:v="urn:schemas-microsoft-com:vml" xmlns:wp14="http://schemas.microsoft.com/office/word/2010/wordprocessingDrawing" xmlns:wp="http://schemas.openxmlformats.org/drawingml/2006/wordprocessingDrawing" xmlns:w10="urn:schemas-microsoft-com:office:word" xmlns:w="http://schemas.openxmlformats.org/wordprocessingml/2006/main" xmlns:w14="http://schemas.microsoft.com/office/word/2010/wordml" xmlns:w15="http://schemas.microsoft.com/office/word/2012/wordml" xmlns:w16cex="http://schemas.microsoft.com/office/word/2018/wordml/cex" xmlns:w16cid="http://schemas.microsoft.com/office/word/2016/wordml/cid" xmlns:w16="http://schemas.microsoft.com/office/word/2018/wordml" xmlns:w16du="http://schemas.microsoft.com/office/word/2023/wordml/word16du" xmlns:w16sdtdh="http://schemas.microsoft.com/office/word/2020/wordml/sdtdatahash" xmlns:w16se="http://schemas.microsoft.com/office/word/2015/wordml/symex" xmlns:wpg="http://schemas.microsoft.com/office/word/2010/wordprocessingGroup" xmlns:wpi="http://schemas.microsoft.com/office/word/2010/wordprocessingInk" xmlns:wne="http://schemas.microsoft.com/office/word/2006/wordml" xmlns:wps="http://schemas.microsoft.com/office/word/2010/wordprocessingShape" mc:Ignorable="w14 w15 w16se w16cid w16 w16cex w16sdtdh wp14">
+<w:document xmlns:wpc="http://schemas.microsoft.com/office/word/2010/wordprocessingCanvas" xmlns:cx="http://schemas.microsoft.com/office/drawing/2014/chartex" xmlns:cx1="http://schemas.microsoft.com/office/drawing/2015/9/8/chartex" xmlns:cx2="http://schemas.microsoft.com/office/drawing/2015/10/21/chartex" xmlns:cx3="http://schemas.microsoft.com/office/drawing/2016/5/9/chartex" xmlns:cx4="http://schemas.microsoft.com/office/drawing/2016/5/10/chartex" xmlns:cx5="http://schemas.microsoft.com/office/drawing/2016/5/11/chartex" xmlns:cx6="http://schemas.microsoft.com/office/drawing/2016/5/12/chartex" xmlns:cx7="http://schemas.microsoft.com/office/drawing/2016/5/13/chartex" xmlns:cx8="http://schemas.microsoft.com/office/drawing/2016/5/14/chartex" xmlns:mc="http://schemas.openxmlformats.org/markup-compatibility/2006" xmlns:aink="http://schemas.microsoft.com/office/drawing/2016/ink" xmlns:am3d="http://schemas.microsoft.com/office/drawing/2017/model3d" xmlns:o="urn:schemas-microsoft-com:office:office" xmlns:oel="http://schemas.microsoft.com/office/2019/extlst" xmlns:r="http://schemas.openxmlformats.org/officeDocument/2006/relationships" xmlns:m="http://schemas.openxmlformats.org/officeDocument/2006/math" xmlns:v="urn:schemas-microsoft-com:vml" xmlns:wp14="http://schemas.microsoft.com/office/word/2010/wordprocessingDrawing" xmlns:wp="http://schemas.openxmlformats.org/drawingml/2006/wordprocessingDrawing" xmlns:w10="urn:schemas-microsoft-com:office:word" xmlns:w="http://schemas.openxmlformats.org/wordprocessingml/2006/main" xmlns:w14="http://schemas.microsoft.com/office/word/2010/wordml" xmlns:w15="http://schemas.microsoft.com/office/word/2012/wordml" xmlns:w16cex="http://schemas.microsoft.com/office/word/2018/wordml/cex" xmlns:w16cid="http://schemas.microsoft.com/office/word/2016/wordml/cid" xmlns:w16="http://schemas.microsoft.com/office/word/2018/wordml" xmlns:w16sdtdh="http://schemas.microsoft.com/office/word/2020/wordml/sdtdatahash" xmlns:w16se="http://schemas.microsoft.com/office/word/2015/wordml/symex" xmlns:wpg="http://schemas.microsoft.com/office/word/2010/wordprocessingGroup" xmlns:wpi="http://schemas.microsoft.com/office/word/2010/wordprocessingInk" xmlns:wne="http://schemas.microsoft.com/office/word/2006/wordml" xmlns:wps="http://schemas.microsoft.com/office/word/2010/wordprocessingShape" mc:Ignorable="w14 w15 w16se w16cid w16 w16cex w16sdtdh wp14">
   <w:body>
     <w:p>
       <w:pPr>
@@ -93,42 +93,72 @@
           <w:szCs w:val="18"/>
         </w:rPr>
       </w:pPr>
+      <w:proofErr w:type="spellStart"/>
       <w:r>
         <w:rPr>
           <w:rStyle w:val="normaltextrun"/>
           <w:rFonts w:ascii="Constantia" w:eastAsiaTheme="majorEastAsia" w:hAnsi="Constantia" w:cs="Segoe UI"/>
         </w:rPr>
-        <w:t>June</w:t>
+        <w:t>Ju</w:t>
       </w:r>
       <w:r>
         <w:rPr>
           <w:rStyle w:val="normaltextrun"/>
           <w:rFonts w:ascii="Constantia" w:eastAsiaTheme="majorEastAsia" w:hAnsi="Constantia" w:cs="Segoe UI"/>
         </w:rPr>
-        <w:t> </w:t>
-      </w:r>
-      <w:proofErr w:type="spellStart"/>
+        <w:t>ly</w:t>
+      </w:r>
+      <w:proofErr w:type="spellEnd"/>
       <w:r>
         <w:rPr>
           <w:rStyle w:val="normaltextrun"/>
           <w:rFonts w:ascii="Constantia" w:eastAsiaTheme="majorEastAsia" w:hAnsi="Constantia" w:cs="Segoe UI"/>
         </w:rPr>
-        <w:t>Group</w:t>
-      </w:r>
-      <w:proofErr w:type="spellEnd"/>
+        <w:t> </w:t>
+      </w:r>
+      <w:proofErr w:type="spellStart"/>
       <w:r>
         <w:rPr>
           <w:rStyle w:val="normaltextrun"/>
           <w:rFonts w:ascii="Constantia" w:eastAsiaTheme="majorEastAsia" w:hAnsi="Constantia" w:cs="Segoe UI"/>
         </w:rPr>
-        <w:t xml:space="preserve"> </w:t>
-      </w:r>
+        <w:t>Group</w:t>
+      </w:r>
+      <w:proofErr w:type="spellEnd"/>
       <w:r>
         <w:rPr>
           <w:rStyle w:val="normaltextrun"/>
           <w:rFonts w:ascii="Constantia" w:eastAsiaTheme="majorEastAsia" w:hAnsi="Constantia" w:cs="Segoe UI"/>
         </w:rPr>
-        <w:t>C1.02.09</w:t>
+        <w:t xml:space="preserve"> </w:t>
+      </w:r>
+      <w:r>
+        <w:rPr>
+          <w:rStyle w:val="normaltextrun"/>
+          <w:rFonts w:ascii="Constantia" w:eastAsiaTheme="majorEastAsia" w:hAnsi="Constantia" w:cs="Segoe UI"/>
+        </w:rPr>
+        <w:t>C</w:t>
+      </w:r>
+      <w:r>
+        <w:rPr>
+          <w:rStyle w:val="normaltextrun"/>
+          <w:rFonts w:ascii="Constantia" w:eastAsiaTheme="majorEastAsia" w:hAnsi="Constantia" w:cs="Segoe UI"/>
+        </w:rPr>
+        <w:t>2</w:t>
+      </w:r>
+      <w:r>
+        <w:rPr>
+          <w:rStyle w:val="normaltextrun"/>
+          <w:rFonts w:ascii="Constantia" w:eastAsiaTheme="majorEastAsia" w:hAnsi="Constantia" w:cs="Segoe UI"/>
+        </w:rPr>
+        <w:t>.02.0</w:t>
+      </w:r>
+      <w:r>
+        <w:rPr>
+          <w:rStyle w:val="normaltextrun"/>
+          <w:rFonts w:ascii="Constantia" w:eastAsiaTheme="majorEastAsia" w:hAnsi="Constantia" w:cs="Segoe UI"/>
+        </w:rPr>
+        <w:t>5</w:t>
       </w:r>
       <w:r>
         <w:rPr>
@@ -331,34 +361,101 @@
           <w:szCs w:val="18"/>
         </w:rPr>
       </w:pPr>
-      <w:r>
-        <w:rPr>
-          <w:rStyle w:val="normaltextrun"/>
-          <w:rFonts w:ascii="Constantia" w:eastAsiaTheme="majorEastAsia" w:hAnsi="Constantia" w:cs="Segoe UI"/>
-          <w:b/>
-          <w:bCs/>
-          <w:sz w:val="22"/>
-          <w:szCs w:val="22"/>
-        </w:rPr>
-        <w:t>Miembros: </w:t>
-      </w:r>
-      <w:r>
+    </w:p>
+    <w:p>
+      <w:pPr>
+        <w:pStyle w:val="paragraph"/>
+        <w:spacing w:before="0" w:beforeAutospacing="0" w:after="0" w:afterAutospacing="0" w:line="480" w:lineRule="auto"/>
+        <w:textAlignment w:val="baseline"/>
         <w:rPr>
           <w:rStyle w:val="eop"/>
           <w:rFonts w:ascii="Constantia" w:hAnsi="Constantia" w:cs="Segoe UI"/>
           <w:sz w:val="22"/>
           <w:szCs w:val="22"/>
         </w:rPr>
-        <w:t>  </w:t>
-      </w:r>
+      </w:pPr>
     </w:p>
     <w:p>
       <w:pPr>
         <w:pStyle w:val="paragraph"/>
-        <w:numPr>
-          <w:ilvl w:val="0"/>
-          <w:numId w:val="23"/>
-        </w:numPr>
+        <w:spacing w:before="0" w:beforeAutospacing="0" w:after="0" w:afterAutospacing="0" w:line="480" w:lineRule="auto"/>
+        <w:textAlignment w:val="baseline"/>
+        <w:rPr>
+          <w:rStyle w:val="eop"/>
+          <w:rFonts w:ascii="Constantia" w:hAnsi="Constantia" w:cs="Segoe UI"/>
+          <w:sz w:val="22"/>
+          <w:szCs w:val="22"/>
+        </w:rPr>
+      </w:pPr>
+    </w:p>
+    <w:p>
+      <w:pPr>
+        <w:pStyle w:val="paragraph"/>
+        <w:spacing w:before="0" w:beforeAutospacing="0" w:after="0" w:afterAutospacing="0" w:line="480" w:lineRule="auto"/>
+        <w:textAlignment w:val="baseline"/>
+        <w:rPr>
+          <w:rStyle w:val="eop"/>
+          <w:rFonts w:ascii="Constantia" w:hAnsi="Constantia" w:cs="Segoe UI"/>
+          <w:sz w:val="22"/>
+          <w:szCs w:val="22"/>
+        </w:rPr>
+      </w:pPr>
+    </w:p>
+    <w:p>
+      <w:pPr>
+        <w:pStyle w:val="paragraph"/>
+        <w:spacing w:before="0" w:beforeAutospacing="0" w:after="0" w:afterAutospacing="0" w:line="480" w:lineRule="auto"/>
+        <w:textAlignment w:val="baseline"/>
+        <w:rPr>
+          <w:rStyle w:val="eop"/>
+          <w:rFonts w:ascii="Constantia" w:hAnsi="Constantia" w:cs="Segoe UI"/>
+          <w:sz w:val="22"/>
+          <w:szCs w:val="22"/>
+        </w:rPr>
+      </w:pPr>
+    </w:p>
+    <w:p>
+      <w:pPr>
+        <w:pStyle w:val="paragraph"/>
+        <w:spacing w:before="0" w:beforeAutospacing="0" w:after="0" w:afterAutospacing="0" w:line="480" w:lineRule="auto"/>
+        <w:textAlignment w:val="baseline"/>
+        <w:rPr>
+          <w:rStyle w:val="eop"/>
+          <w:rFonts w:ascii="Constantia" w:hAnsi="Constantia" w:cs="Segoe UI"/>
+          <w:sz w:val="22"/>
+          <w:szCs w:val="22"/>
+        </w:rPr>
+      </w:pPr>
+    </w:p>
+    <w:p>
+      <w:pPr>
+        <w:pStyle w:val="paragraph"/>
+        <w:spacing w:before="0" w:beforeAutospacing="0" w:after="0" w:afterAutospacing="0" w:line="480" w:lineRule="auto"/>
+        <w:textAlignment w:val="baseline"/>
+        <w:rPr>
+          <w:rStyle w:val="eop"/>
+          <w:rFonts w:ascii="Constantia" w:hAnsi="Constantia" w:cs="Segoe UI"/>
+          <w:sz w:val="22"/>
+          <w:szCs w:val="22"/>
+        </w:rPr>
+      </w:pPr>
+    </w:p>
+    <w:p>
+      <w:pPr>
+        <w:pStyle w:val="paragraph"/>
+        <w:spacing w:before="0" w:beforeAutospacing="0" w:after="0" w:afterAutospacing="0" w:line="480" w:lineRule="auto"/>
+        <w:textAlignment w:val="baseline"/>
+        <w:rPr>
+          <w:rStyle w:val="eop"/>
+          <w:rFonts w:ascii="Constantia" w:hAnsi="Constantia" w:cs="Segoe UI"/>
+          <w:sz w:val="22"/>
+          <w:szCs w:val="22"/>
+        </w:rPr>
+      </w:pPr>
+    </w:p>
+    <w:p>
+      <w:pPr>
+        <w:pStyle w:val="paragraph"/>
         <w:spacing w:before="0" w:beforeAutospacing="0" w:after="0" w:afterAutospacing="0" w:line="480" w:lineRule="auto"/>
         <w:textAlignment w:val="baseline"/>
         <w:rPr>
@@ -412,6 +509,39 @@
         <w:pStyle w:val="Informacindecontacto"/>
         <w:jc w:val="left"/>
         <w:rPr>
+          <w:b/>
+          <w:bCs/>
+          <w:lang w:bidi="es-ES"/>
+        </w:rPr>
+      </w:pPr>
+    </w:p>
+    <w:p>
+      <w:pPr>
+        <w:pStyle w:val="Informacindecontacto"/>
+        <w:jc w:val="left"/>
+        <w:rPr>
+          <w:b/>
+          <w:bCs/>
+          <w:lang w:bidi="es-ES"/>
+        </w:rPr>
+      </w:pPr>
+    </w:p>
+    <w:p>
+      <w:pPr>
+        <w:pStyle w:val="Informacindecontacto"/>
+        <w:jc w:val="left"/>
+        <w:rPr>
+          <w:b/>
+          <w:bCs/>
+          <w:lang w:bidi="es-ES"/>
+        </w:rPr>
+      </w:pPr>
+    </w:p>
+    <w:p>
+      <w:pPr>
+        <w:pStyle w:val="Informacindecontacto"/>
+        <w:jc w:val="left"/>
+        <w:rPr>
           <w:rStyle w:val="normaltextrun"/>
           <w:rFonts w:ascii="Constantia" w:eastAsiaTheme="majorEastAsia" w:hAnsi="Constantia" w:cs="Segoe UI"/>
           <w:b/>
@@ -480,175 +610,6 @@
           <w:t>https://github.com/Acme-L3/Acme-L3-D01</w:t>
         </w:r>
       </w:hyperlink>
-    </w:p>
-    <w:p>
-      <w:pPr>
-        <w:pStyle w:val="Informacindecontacto"/>
-        <w:jc w:val="left"/>
-        <w:rPr>
-          <w:rStyle w:val="normaltextrun"/>
-          <w:rFonts w:ascii="Constantia" w:eastAsiaTheme="majorEastAsia" w:hAnsi="Constantia" w:cs="Segoe UI"/>
-          <w:b/>
-          <w:bCs/>
-          <w:color w:val="000000" w:themeColor="text2"/>
-        </w:rPr>
-      </w:pPr>
-    </w:p>
-    <w:p>
-      <w:pPr>
-        <w:pStyle w:val="Informacindecontacto"/>
-        <w:jc w:val="left"/>
-        <w:rPr>
-          <w:rStyle w:val="normaltextrun"/>
-          <w:rFonts w:ascii="Constantia" w:eastAsiaTheme="majorEastAsia" w:hAnsi="Constantia" w:cs="Segoe UI"/>
-          <w:b/>
-          <w:bCs/>
-          <w:color w:val="000000" w:themeColor="text2"/>
-        </w:rPr>
-      </w:pPr>
-    </w:p>
-    <w:p>
-      <w:pPr>
-        <w:pStyle w:val="Informacindecontacto"/>
-        <w:jc w:val="left"/>
-        <w:rPr>
-          <w:rStyle w:val="normaltextrun"/>
-          <w:rFonts w:ascii="Constantia" w:eastAsiaTheme="majorEastAsia" w:hAnsi="Constantia" w:cs="Segoe UI"/>
-          <w:b/>
-          <w:bCs/>
-          <w:color w:val="000000" w:themeColor="text2"/>
-        </w:rPr>
-      </w:pPr>
-    </w:p>
-    <w:p>
-      <w:pPr>
-        <w:pStyle w:val="Informacindecontacto"/>
-        <w:jc w:val="left"/>
-        <w:rPr>
-          <w:rStyle w:val="normaltextrun"/>
-          <w:rFonts w:ascii="Constantia" w:eastAsiaTheme="majorEastAsia" w:hAnsi="Constantia" w:cs="Segoe UI"/>
-          <w:b/>
-          <w:bCs/>
-          <w:color w:val="000000" w:themeColor="text2"/>
-        </w:rPr>
-      </w:pPr>
-    </w:p>
-    <w:p>
-      <w:pPr>
-        <w:pStyle w:val="Informacindecontacto"/>
-        <w:jc w:val="left"/>
-        <w:rPr>
-          <w:rStyle w:val="normaltextrun"/>
-          <w:rFonts w:ascii="Constantia" w:eastAsiaTheme="majorEastAsia" w:hAnsi="Constantia" w:cs="Segoe UI"/>
-          <w:b/>
-          <w:bCs/>
-          <w:color w:val="000000" w:themeColor="text2"/>
-        </w:rPr>
-      </w:pPr>
-    </w:p>
-    <w:p>
-      <w:pPr>
-        <w:pStyle w:val="Informacindecontacto"/>
-        <w:jc w:val="left"/>
-        <w:rPr>
-          <w:rStyle w:val="normaltextrun"/>
-          <w:rFonts w:ascii="Constantia" w:eastAsiaTheme="majorEastAsia" w:hAnsi="Constantia" w:cs="Segoe UI"/>
-          <w:b/>
-          <w:bCs/>
-          <w:color w:val="000000" w:themeColor="text2"/>
-        </w:rPr>
-      </w:pPr>
-    </w:p>
-    <w:p>
-      <w:pPr>
-        <w:pStyle w:val="Informacindecontacto"/>
-        <w:jc w:val="left"/>
-        <w:rPr>
-          <w:rStyle w:val="normaltextrun"/>
-          <w:rFonts w:ascii="Constantia" w:eastAsiaTheme="majorEastAsia" w:hAnsi="Constantia" w:cs="Segoe UI"/>
-          <w:b/>
-          <w:bCs/>
-          <w:color w:val="000000" w:themeColor="text2"/>
-        </w:rPr>
-      </w:pPr>
-    </w:p>
-    <w:p>
-      <w:pPr>
-        <w:pStyle w:val="Informacindecontacto"/>
-        <w:jc w:val="left"/>
-        <w:rPr>
-          <w:rStyle w:val="normaltextrun"/>
-          <w:rFonts w:ascii="Constantia" w:eastAsiaTheme="majorEastAsia" w:hAnsi="Constantia" w:cs="Segoe UI"/>
-          <w:b/>
-          <w:bCs/>
-          <w:color w:val="000000" w:themeColor="text2"/>
-        </w:rPr>
-      </w:pPr>
-    </w:p>
-    <w:p>
-      <w:pPr>
-        <w:pStyle w:val="Informacindecontacto"/>
-        <w:jc w:val="left"/>
-        <w:rPr>
-          <w:rStyle w:val="normaltextrun"/>
-          <w:rFonts w:ascii="Constantia" w:eastAsiaTheme="majorEastAsia" w:hAnsi="Constantia" w:cs="Segoe UI"/>
-          <w:b/>
-          <w:bCs/>
-          <w:color w:val="000000" w:themeColor="text2"/>
-        </w:rPr>
-      </w:pPr>
-    </w:p>
-    <w:p>
-      <w:pPr>
-        <w:pStyle w:val="Informacindecontacto"/>
-        <w:jc w:val="left"/>
-        <w:rPr>
-          <w:rStyle w:val="normaltextrun"/>
-          <w:rFonts w:ascii="Constantia" w:eastAsiaTheme="majorEastAsia" w:hAnsi="Constantia" w:cs="Segoe UI"/>
-          <w:b/>
-          <w:bCs/>
-          <w:color w:val="000000" w:themeColor="text2"/>
-        </w:rPr>
-      </w:pPr>
-    </w:p>
-    <w:p>
-      <w:pPr>
-        <w:pStyle w:val="Informacindecontacto"/>
-        <w:jc w:val="left"/>
-        <w:rPr>
-          <w:rStyle w:val="normaltextrun"/>
-          <w:rFonts w:ascii="Constantia" w:eastAsiaTheme="majorEastAsia" w:hAnsi="Constantia" w:cs="Segoe UI"/>
-          <w:b/>
-          <w:bCs/>
-          <w:color w:val="000000" w:themeColor="text2"/>
-        </w:rPr>
-      </w:pPr>
-    </w:p>
-    <w:p>
-      <w:pPr>
-        <w:pStyle w:val="Informacindecontacto"/>
-        <w:jc w:val="left"/>
-        <w:rPr>
-          <w:rStyle w:val="normaltextrun"/>
-          <w:rFonts w:ascii="Constantia" w:eastAsiaTheme="majorEastAsia" w:hAnsi="Constantia" w:cs="Segoe UI"/>
-          <w:b/>
-          <w:bCs/>
-          <w:color w:val="000000" w:themeColor="text2"/>
-        </w:rPr>
-      </w:pPr>
-    </w:p>
-    <w:p>
-      <w:pPr>
-        <w:pStyle w:val="Informacindecontacto"/>
-        <w:jc w:val="left"/>
-        <w:rPr>
-          <w:rStyle w:val="normaltextrun"/>
-          <w:rFonts w:ascii="Constantia" w:eastAsiaTheme="majorEastAsia" w:hAnsi="Constantia" w:cs="Segoe UI"/>
-          <w:b/>
-          <w:bCs/>
-          <w:color w:val="000000" w:themeColor="text2"/>
-        </w:rPr>
-      </w:pPr>
     </w:p>
     <w:sdt>
       <w:sdtPr>
@@ -693,7 +654,9 @@
             </w:tabs>
             <w:rPr>
               <w:noProof/>
+              <w:kern w:val="2"/>
               <w:lang w:eastAsia="es-ES"/>
+              <w14:ligatures w14:val="standardContextual"/>
             </w:rPr>
           </w:pPr>
           <w:r>
@@ -705,13 +668,13 @@
           <w:r>
             <w:fldChar w:fldCharType="separate"/>
           </w:r>
-          <w:hyperlink w:anchor="_Toc127285418" w:history="1">
+          <w:hyperlink w:anchor="_Toc138846042" w:history="1">
             <w:r>
               <w:rPr>
                 <w:rStyle w:val="Hipervnculo"/>
                 <w:noProof/>
               </w:rPr>
-              <w:t>Introducción</w:t>
+              <w:t>Historial de versiones</w:t>
             </w:r>
             <w:r>
               <w:rPr>
@@ -732,7 +695,7 @@
                 <w:noProof/>
                 <w:webHidden/>
               </w:rPr>
-              <w:instrText xml:space="preserve"> PAGEREF _Toc127285418 \h </w:instrText>
+              <w:instrText xml:space="preserve"> PAGEREF _Toc138846042 \h </w:instrText>
             </w:r>
             <w:r>
               <w:rPr>
@@ -771,16 +734,19 @@
             </w:tabs>
             <w:rPr>
               <w:noProof/>
+              <w:kern w:val="2"/>
               <w:lang w:eastAsia="es-ES"/>
+              <w14:ligatures w14:val="standardContextual"/>
             </w:rPr>
           </w:pPr>
-          <w:hyperlink w:anchor="_Toc127285419" w:history="1">
+          <w:hyperlink w:anchor="_Toc138846043" w:history="1">
             <w:r>
               <w:rPr>
                 <w:rStyle w:val="Hipervnculo"/>
                 <w:noProof/>
-              </w:rPr>
-              <w:t>Contenido</w:t>
+                <w:lang w:bidi="es-ES"/>
+              </w:rPr>
+              <w:t>Resumen ejecutivo</w:t>
             </w:r>
             <w:r>
               <w:rPr>
@@ -801,7 +767,7 @@
                 <w:noProof/>
                 <w:webHidden/>
               </w:rPr>
-              <w:instrText xml:space="preserve"> PAGEREF _Toc127285419 \h </w:instrText>
+              <w:instrText xml:space="preserve"> PAGEREF _Toc138846043 \h </w:instrText>
             </w:r>
             <w:r>
               <w:rPr>
@@ -840,16 +806,18 @@
             </w:tabs>
             <w:rPr>
               <w:noProof/>
+              <w:kern w:val="2"/>
               <w:lang w:eastAsia="es-ES"/>
+              <w14:ligatures w14:val="standardContextual"/>
             </w:rPr>
           </w:pPr>
-          <w:hyperlink w:anchor="_Toc127285420" w:history="1">
+          <w:hyperlink w:anchor="_Toc138846044" w:history="1">
             <w:r>
               <w:rPr>
                 <w:rStyle w:val="Hipervnculo"/>
                 <w:noProof/>
               </w:rPr>
-              <w:t>Conclusión</w:t>
+              <w:t>Introducción</w:t>
             </w:r>
             <w:r>
               <w:rPr>
@@ -870,7 +838,7 @@
                 <w:noProof/>
                 <w:webHidden/>
               </w:rPr>
-              <w:instrText xml:space="preserve"> PAGEREF _Toc127285420 \h </w:instrText>
+              <w:instrText xml:space="preserve"> PAGEREF _Toc138846044 \h </w:instrText>
             </w:r>
             <w:r>
               <w:rPr>
@@ -909,9 +877,210 @@
             </w:tabs>
             <w:rPr>
               <w:noProof/>
+              <w:kern w:val="2"/>
               <w:lang w:eastAsia="es-ES"/>
+              <w14:ligatures w14:val="standardContextual"/>
             </w:rPr>
           </w:pPr>
+          <w:hyperlink w:anchor="_Toc138846045" w:history="1">
+            <w:r>
+              <w:rPr>
+                <w:rStyle w:val="Hipervnculo"/>
+                <w:noProof/>
+              </w:rPr>
+              <w:t>Contenido</w:t>
+            </w:r>
+            <w:r>
+              <w:rPr>
+                <w:noProof/>
+                <w:webHidden/>
+              </w:rPr>
+              <w:tab/>
+            </w:r>
+            <w:r>
+              <w:rPr>
+                <w:noProof/>
+                <w:webHidden/>
+              </w:rPr>
+              <w:fldChar w:fldCharType="begin"/>
+            </w:r>
+            <w:r>
+              <w:rPr>
+                <w:noProof/>
+                <w:webHidden/>
+              </w:rPr>
+              <w:instrText xml:space="preserve"> PAGEREF _Toc138846045 \h </w:instrText>
+            </w:r>
+            <w:r>
+              <w:rPr>
+                <w:noProof/>
+                <w:webHidden/>
+              </w:rPr>
+            </w:r>
+            <w:r>
+              <w:rPr>
+                <w:noProof/>
+                <w:webHidden/>
+              </w:rPr>
+              <w:fldChar w:fldCharType="separate"/>
+            </w:r>
+            <w:r>
+              <w:rPr>
+                <w:noProof/>
+                <w:webHidden/>
+              </w:rPr>
+              <w:t>5</w:t>
+            </w:r>
+            <w:r>
+              <w:rPr>
+                <w:noProof/>
+                <w:webHidden/>
+              </w:rPr>
+              <w:fldChar w:fldCharType="end"/>
+            </w:r>
+          </w:hyperlink>
+        </w:p>
+        <w:p>
+          <w:pPr>
+            <w:pStyle w:val="TDC1"/>
+            <w:tabs>
+              <w:tab w:val="right" w:leader="dot" w:pos="8664"/>
+            </w:tabs>
+            <w:rPr>
+              <w:noProof/>
+              <w:kern w:val="2"/>
+              <w:lang w:eastAsia="es-ES"/>
+              <w14:ligatures w14:val="standardContextual"/>
+            </w:rPr>
+          </w:pPr>
+          <w:hyperlink w:anchor="_Toc138846046" w:history="1">
+            <w:r>
+              <w:rPr>
+                <w:rStyle w:val="Hipervnculo"/>
+                <w:noProof/>
+              </w:rPr>
+              <w:t>Conclusión</w:t>
+            </w:r>
+            <w:r>
+              <w:rPr>
+                <w:noProof/>
+                <w:webHidden/>
+              </w:rPr>
+              <w:tab/>
+            </w:r>
+            <w:r>
+              <w:rPr>
+                <w:noProof/>
+                <w:webHidden/>
+              </w:rPr>
+              <w:fldChar w:fldCharType="begin"/>
+            </w:r>
+            <w:r>
+              <w:rPr>
+                <w:noProof/>
+                <w:webHidden/>
+              </w:rPr>
+              <w:instrText xml:space="preserve"> PAGEREF _Toc138846046 \h </w:instrText>
+            </w:r>
+            <w:r>
+              <w:rPr>
+                <w:noProof/>
+                <w:webHidden/>
+              </w:rPr>
+            </w:r>
+            <w:r>
+              <w:rPr>
+                <w:noProof/>
+                <w:webHidden/>
+              </w:rPr>
+              <w:fldChar w:fldCharType="separate"/>
+            </w:r>
+            <w:r>
+              <w:rPr>
+                <w:noProof/>
+                <w:webHidden/>
+              </w:rPr>
+              <w:t>6</w:t>
+            </w:r>
+            <w:r>
+              <w:rPr>
+                <w:noProof/>
+                <w:webHidden/>
+              </w:rPr>
+              <w:fldChar w:fldCharType="end"/>
+            </w:r>
+          </w:hyperlink>
+        </w:p>
+        <w:p>
+          <w:pPr>
+            <w:pStyle w:val="TDC1"/>
+            <w:tabs>
+              <w:tab w:val="right" w:leader="dot" w:pos="8664"/>
+            </w:tabs>
+            <w:rPr>
+              <w:noProof/>
+              <w:kern w:val="2"/>
+              <w:lang w:eastAsia="es-ES"/>
+              <w14:ligatures w14:val="standardContextual"/>
+            </w:rPr>
+          </w:pPr>
+          <w:hyperlink w:anchor="_Toc138846047" w:history="1">
+            <w:r>
+              <w:rPr>
+                <w:rStyle w:val="Hipervnculo"/>
+                <w:noProof/>
+              </w:rPr>
+              <w:t>Bibliografía</w:t>
+            </w:r>
+            <w:r>
+              <w:rPr>
+                <w:noProof/>
+                <w:webHidden/>
+              </w:rPr>
+              <w:tab/>
+            </w:r>
+            <w:r>
+              <w:rPr>
+                <w:noProof/>
+                <w:webHidden/>
+              </w:rPr>
+              <w:fldChar w:fldCharType="begin"/>
+            </w:r>
+            <w:r>
+              <w:rPr>
+                <w:noProof/>
+                <w:webHidden/>
+              </w:rPr>
+              <w:instrText xml:space="preserve"> PAGEREF _Toc138846047 \h </w:instrText>
+            </w:r>
+            <w:r>
+              <w:rPr>
+                <w:noProof/>
+                <w:webHidden/>
+              </w:rPr>
+            </w:r>
+            <w:r>
+              <w:rPr>
+                <w:noProof/>
+                <w:webHidden/>
+              </w:rPr>
+              <w:fldChar w:fldCharType="separate"/>
+            </w:r>
+            <w:r>
+              <w:rPr>
+                <w:noProof/>
+                <w:webHidden/>
+              </w:rPr>
+              <w:t>7</w:t>
+            </w:r>
+            <w:r>
+              <w:rPr>
+                <w:noProof/>
+                <w:webHidden/>
+              </w:rPr>
+              <w:fldChar w:fldCharType="end"/>
+            </w:r>
+          </w:hyperlink>
         </w:p>
         <w:p>
           <w:r>
@@ -1014,7 +1183,11 @@
           <w:color w:val="000000" w:themeColor="text2"/>
         </w:rPr>
       </w:pPr>
-      <w:r>
+    </w:p>
+    <w:p>
+      <w:pPr>
+        <w:pStyle w:val="Informacindecontacto"/>
+        <w:jc w:val="left"/>
         <w:rPr>
           <w:rStyle w:val="normaltextrun"/>
           <w:rFonts w:ascii="Constantia" w:eastAsiaTheme="majorEastAsia" w:hAnsi="Constantia" w:cs="Segoe UI"/>
@@ -1022,37 +1195,7 @@
           <w:bCs/>
           <w:color w:val="000000" w:themeColor="text2"/>
         </w:rPr>
-        <w:t xml:space="preserve">Resumen ejecutivo: </w:t>
-      </w:r>
-      <w:r>
-        <w:rPr>
-          <w:rStyle w:val="normaltextrun"/>
-          <w:rFonts w:ascii="Constantia" w:eastAsiaTheme="majorEastAsia" w:hAnsi="Constantia" w:cs="Segoe UI"/>
-          <w:bCs/>
-          <w:color w:val="000000" w:themeColor="text2"/>
-        </w:rPr>
-        <w:t xml:space="preserve">Para una correcta realización del proyecto, es necesario entender correctamente todos los requisitos que nos piden. En el caso de no comprender alguno de ellos, antes de trabajar en dicho requisito es necesario aclararlo y en el caso de que dicho requisito tenga algún error, corregirlo. Para ello, se realizó una reunión con el cliente donde este </w:t>
-      </w:r>
-      <w:proofErr w:type="gramStart"/>
-      <w:r>
-        <w:rPr>
-          <w:rStyle w:val="normaltextrun"/>
-          <w:rFonts w:ascii="Constantia" w:eastAsiaTheme="majorEastAsia" w:hAnsi="Constantia" w:cs="Segoe UI"/>
-          <w:bCs/>
-          <w:color w:val="000000" w:themeColor="text2"/>
-        </w:rPr>
-        <w:t>nos  lo</w:t>
-      </w:r>
-      <w:proofErr w:type="gramEnd"/>
-      <w:r>
-        <w:rPr>
-          <w:rStyle w:val="normaltextrun"/>
-          <w:rFonts w:ascii="Constantia" w:eastAsiaTheme="majorEastAsia" w:hAnsi="Constantia" w:cs="Segoe UI"/>
-          <w:bCs/>
-          <w:color w:val="000000" w:themeColor="text2"/>
-        </w:rPr>
-        <w:t xml:space="preserve"> clarifica. Una vez realizada esta reunión, se debe indicar los requisitos involucrados y sus posibles soluciones para así poder llevar un informe detallado de estos.</w:t>
-      </w:r>
+      </w:pPr>
     </w:p>
     <w:p>
       <w:pPr>
@@ -1157,6 +1300,283 @@
           <w:color w:val="000000" w:themeColor="text2"/>
         </w:rPr>
       </w:pPr>
+    </w:p>
+    <w:p>
+      <w:pPr>
+        <w:pStyle w:val="Informacindecontacto"/>
+        <w:jc w:val="left"/>
+        <w:rPr>
+          <w:rStyle w:val="normaltextrun"/>
+          <w:rFonts w:ascii="Constantia" w:eastAsiaTheme="majorEastAsia" w:hAnsi="Constantia" w:cs="Segoe UI"/>
+          <w:b/>
+          <w:bCs/>
+          <w:color w:val="000000" w:themeColor="text2"/>
+        </w:rPr>
+      </w:pPr>
+    </w:p>
+    <w:p>
+      <w:pPr>
+        <w:pStyle w:val="Informacindecontacto"/>
+        <w:jc w:val="left"/>
+        <w:rPr>
+          <w:rStyle w:val="normaltextrun"/>
+          <w:rFonts w:ascii="Constantia" w:eastAsiaTheme="majorEastAsia" w:hAnsi="Constantia" w:cs="Segoe UI"/>
+          <w:b/>
+          <w:bCs/>
+          <w:color w:val="000000" w:themeColor="text2"/>
+        </w:rPr>
+      </w:pPr>
+    </w:p>
+    <w:p>
+      <w:pPr>
+        <w:pStyle w:val="Informacindecontacto"/>
+        <w:jc w:val="left"/>
+        <w:rPr>
+          <w:rStyle w:val="normaltextrun"/>
+          <w:rFonts w:ascii="Constantia" w:eastAsiaTheme="majorEastAsia" w:hAnsi="Constantia" w:cs="Segoe UI"/>
+          <w:b/>
+          <w:bCs/>
+          <w:color w:val="000000" w:themeColor="text2"/>
+        </w:rPr>
+      </w:pPr>
+    </w:p>
+    <w:p>
+      <w:pPr>
+        <w:pStyle w:val="Informacindecontacto"/>
+        <w:jc w:val="left"/>
+        <w:rPr>
+          <w:rStyle w:val="normaltextrun"/>
+          <w:rFonts w:ascii="Constantia" w:eastAsiaTheme="majorEastAsia" w:hAnsi="Constantia" w:cs="Segoe UI"/>
+          <w:b/>
+          <w:bCs/>
+          <w:color w:val="000000" w:themeColor="text2"/>
+        </w:rPr>
+      </w:pPr>
+    </w:p>
+    <w:p>
+      <w:pPr>
+        <w:pStyle w:val="Informacindecontacto"/>
+        <w:jc w:val="left"/>
+        <w:rPr>
+          <w:rStyle w:val="normaltextrun"/>
+          <w:rFonts w:ascii="Constantia" w:eastAsiaTheme="majorEastAsia" w:hAnsi="Constantia" w:cs="Segoe UI"/>
+          <w:b/>
+          <w:bCs/>
+          <w:color w:val="000000" w:themeColor="text2"/>
+        </w:rPr>
+      </w:pPr>
+    </w:p>
+    <w:p>
+      <w:pPr>
+        <w:pStyle w:val="Informacindecontacto"/>
+        <w:jc w:val="left"/>
+        <w:rPr>
+          <w:rStyle w:val="normaltextrun"/>
+          <w:rFonts w:ascii="Constantia" w:eastAsiaTheme="majorEastAsia" w:hAnsi="Constantia" w:cs="Segoe UI"/>
+          <w:b/>
+          <w:bCs/>
+          <w:color w:val="000000" w:themeColor="text2"/>
+        </w:rPr>
+      </w:pPr>
+    </w:p>
+    <w:p>
+      <w:pPr>
+        <w:pStyle w:val="Informacindecontacto"/>
+        <w:jc w:val="left"/>
+        <w:rPr>
+          <w:rStyle w:val="normaltextrun"/>
+          <w:rFonts w:ascii="Constantia" w:eastAsiaTheme="majorEastAsia" w:hAnsi="Constantia" w:cs="Segoe UI"/>
+          <w:b/>
+          <w:bCs/>
+          <w:color w:val="000000" w:themeColor="text2"/>
+        </w:rPr>
+      </w:pPr>
+    </w:p>
+    <w:p>
+      <w:pPr>
+        <w:pStyle w:val="Informacindecontacto"/>
+        <w:jc w:val="left"/>
+        <w:rPr>
+          <w:rStyle w:val="normaltextrun"/>
+          <w:rFonts w:ascii="Constantia" w:eastAsiaTheme="majorEastAsia" w:hAnsi="Constantia" w:cs="Segoe UI"/>
+          <w:b/>
+          <w:bCs/>
+          <w:color w:val="000000" w:themeColor="text2"/>
+        </w:rPr>
+      </w:pPr>
+    </w:p>
+    <w:p>
+      <w:pPr>
+        <w:pStyle w:val="Informacindecontacto"/>
+        <w:jc w:val="left"/>
+        <w:rPr>
+          <w:rStyle w:val="normaltextrun"/>
+          <w:rFonts w:ascii="Constantia" w:eastAsiaTheme="majorEastAsia" w:hAnsi="Constantia" w:cs="Segoe UI"/>
+          <w:b/>
+          <w:bCs/>
+          <w:color w:val="000000" w:themeColor="text2"/>
+        </w:rPr>
+      </w:pPr>
+    </w:p>
+    <w:p>
+      <w:pPr>
+        <w:pStyle w:val="Informacindecontacto"/>
+        <w:jc w:val="left"/>
+        <w:rPr>
+          <w:rStyle w:val="normaltextrun"/>
+          <w:rFonts w:ascii="Constantia" w:eastAsiaTheme="majorEastAsia" w:hAnsi="Constantia" w:cs="Segoe UI"/>
+          <w:b/>
+          <w:bCs/>
+          <w:color w:val="000000" w:themeColor="text2"/>
+        </w:rPr>
+      </w:pPr>
+    </w:p>
+    <w:p>
+      <w:pPr>
+        <w:pStyle w:val="Informacindecontacto"/>
+        <w:jc w:val="left"/>
+        <w:rPr>
+          <w:rStyle w:val="normaltextrun"/>
+          <w:rFonts w:ascii="Constantia" w:eastAsiaTheme="majorEastAsia" w:hAnsi="Constantia" w:cs="Segoe UI"/>
+          <w:b/>
+          <w:bCs/>
+          <w:color w:val="000000" w:themeColor="text2"/>
+        </w:rPr>
+      </w:pPr>
+    </w:p>
+    <w:p>
+      <w:pPr>
+        <w:pStyle w:val="Informacindecontacto"/>
+        <w:jc w:val="left"/>
+        <w:rPr>
+          <w:rStyle w:val="normaltextrun"/>
+          <w:rFonts w:ascii="Constantia" w:eastAsiaTheme="majorEastAsia" w:hAnsi="Constantia" w:cs="Segoe UI"/>
+          <w:b/>
+          <w:bCs/>
+          <w:color w:val="000000" w:themeColor="text2"/>
+        </w:rPr>
+      </w:pPr>
+    </w:p>
+    <w:p>
+      <w:pPr>
+        <w:pStyle w:val="Informacindecontacto"/>
+        <w:jc w:val="left"/>
+        <w:rPr>
+          <w:rStyle w:val="normaltextrun"/>
+          <w:rFonts w:ascii="Constantia" w:eastAsiaTheme="majorEastAsia" w:hAnsi="Constantia" w:cs="Segoe UI"/>
+          <w:b/>
+          <w:bCs/>
+          <w:color w:val="000000" w:themeColor="text2"/>
+        </w:rPr>
+      </w:pPr>
+    </w:p>
+    <w:p>
+      <w:pPr>
+        <w:pStyle w:val="Informacindecontacto"/>
+        <w:jc w:val="left"/>
+        <w:rPr>
+          <w:rStyle w:val="normaltextrun"/>
+          <w:rFonts w:ascii="Constantia" w:eastAsiaTheme="majorEastAsia" w:hAnsi="Constantia" w:cs="Segoe UI"/>
+          <w:b/>
+          <w:bCs/>
+          <w:color w:val="000000" w:themeColor="text2"/>
+        </w:rPr>
+      </w:pPr>
+    </w:p>
+    <w:p>
+      <w:pPr>
+        <w:pStyle w:val="Informacindecontacto"/>
+        <w:jc w:val="left"/>
+        <w:rPr>
+          <w:rStyle w:val="normaltextrun"/>
+          <w:rFonts w:ascii="Constantia" w:eastAsiaTheme="majorEastAsia" w:hAnsi="Constantia" w:cs="Segoe UI"/>
+          <w:b/>
+          <w:bCs/>
+          <w:color w:val="000000" w:themeColor="text2"/>
+        </w:rPr>
+      </w:pPr>
+    </w:p>
+    <w:p>
+      <w:pPr>
+        <w:pStyle w:val="Informacindecontacto"/>
+        <w:jc w:val="left"/>
+        <w:rPr>
+          <w:rStyle w:val="normaltextrun"/>
+          <w:rFonts w:ascii="Constantia" w:eastAsiaTheme="majorEastAsia" w:hAnsi="Constantia" w:cs="Segoe UI"/>
+          <w:b/>
+          <w:bCs/>
+          <w:color w:val="000000" w:themeColor="text2"/>
+        </w:rPr>
+      </w:pPr>
+    </w:p>
+    <w:p>
+      <w:pPr>
+        <w:pStyle w:val="Informacindecontacto"/>
+        <w:jc w:val="left"/>
+        <w:rPr>
+          <w:rStyle w:val="normaltextrun"/>
+          <w:rFonts w:ascii="Constantia" w:eastAsiaTheme="majorEastAsia" w:hAnsi="Constantia" w:cs="Segoe UI"/>
+          <w:b/>
+          <w:bCs/>
+          <w:color w:val="000000" w:themeColor="text2"/>
+        </w:rPr>
+      </w:pPr>
+    </w:p>
+    <w:p>
+      <w:pPr>
+        <w:pStyle w:val="Informacindecontacto"/>
+        <w:jc w:val="left"/>
+        <w:rPr>
+          <w:rStyle w:val="normaltextrun"/>
+          <w:rFonts w:ascii="Constantia" w:eastAsiaTheme="majorEastAsia" w:hAnsi="Constantia" w:cs="Segoe UI"/>
+          <w:b/>
+          <w:bCs/>
+          <w:color w:val="000000" w:themeColor="text2"/>
+        </w:rPr>
+      </w:pPr>
+    </w:p>
+    <w:p>
+      <w:pPr>
+        <w:pStyle w:val="Informacindecontacto"/>
+        <w:jc w:val="left"/>
+        <w:rPr>
+          <w:rStyle w:val="normaltextrun"/>
+          <w:rFonts w:ascii="Constantia" w:eastAsiaTheme="majorEastAsia" w:hAnsi="Constantia" w:cs="Segoe UI"/>
+          <w:b/>
+          <w:bCs/>
+          <w:color w:val="000000" w:themeColor="text2"/>
+        </w:rPr>
+      </w:pPr>
+    </w:p>
+    <w:p>
+      <w:pPr>
+        <w:pStyle w:val="Informacindecontacto"/>
+        <w:jc w:val="left"/>
+        <w:rPr>
+          <w:rStyle w:val="normaltextrun"/>
+          <w:rFonts w:ascii="Constantia" w:eastAsiaTheme="majorEastAsia" w:hAnsi="Constantia" w:cs="Segoe UI"/>
+          <w:b/>
+          <w:bCs/>
+          <w:color w:val="000000" w:themeColor="text2"/>
+        </w:rPr>
+      </w:pPr>
+    </w:p>
+    <w:p>
+      <w:pPr>
+        <w:pStyle w:val="Ttulo1"/>
+        <w:rPr>
+          <w:rStyle w:val="normaltextrun"/>
+        </w:rPr>
+      </w:pPr>
+      <w:bookmarkStart w:id="0" w:name="_Toc138846042"/>
+      <w:r>
+        <w:rPr>
+          <w:rStyle w:val="normaltextrun"/>
+        </w:rPr>
+        <w:lastRenderedPageBreak/>
+        <w:t>Historial de versiones</w:t>
+      </w:r>
+      <w:bookmarkEnd w:id="0"/>
     </w:p>
     <w:p>
       <w:pPr>
@@ -1179,8 +1599,8 @@
       </w:tblPr>
       <w:tblGrid>
         <w:gridCol w:w="1266"/>
-        <w:gridCol w:w="1236"/>
-        <w:gridCol w:w="6162"/>
+        <w:gridCol w:w="1239"/>
+        <w:gridCol w:w="6159"/>
       </w:tblGrid>
       <w:tr>
         <w:trPr>
@@ -1332,6 +1752,12 @@
                 <w:lang w:bidi="es-ES"/>
               </w:rPr>
             </w:pPr>
+            <w:r>
+              <w:rPr>
+                <w:lang w:bidi="es-ES"/>
+              </w:rPr>
+              <w:t>2</w:t>
+            </w:r>
           </w:p>
         </w:tc>
         <w:tc>
@@ -1347,6 +1773,12 @@
                 <w:lang w:bidi="es-ES"/>
               </w:rPr>
             </w:pPr>
+            <w:r>
+              <w:rPr>
+                <w:lang w:bidi="es-ES"/>
+              </w:rPr>
+              <w:t>21/06/2023</w:t>
+            </w:r>
           </w:p>
         </w:tc>
         <w:tc>
@@ -1362,6 +1794,12 @@
                 <w:lang w:bidi="es-ES"/>
               </w:rPr>
             </w:pPr>
+            <w:r>
+              <w:rPr>
+                <w:lang w:bidi="es-ES"/>
+              </w:rPr>
+              <w:t>Corrección del documento</w:t>
+            </w:r>
           </w:p>
         </w:tc>
       </w:tr>
@@ -1421,6 +1859,633 @@
         <w:pStyle w:val="Informacindecontacto"/>
         <w:jc w:val="left"/>
         <w:rPr>
+          <w:lang w:bidi="es-ES"/>
+        </w:rPr>
+      </w:pPr>
+    </w:p>
+    <w:p>
+      <w:pPr>
+        <w:pStyle w:val="Informacindecontacto"/>
+        <w:jc w:val="left"/>
+        <w:rPr>
+          <w:lang w:bidi="es-ES"/>
+        </w:rPr>
+      </w:pPr>
+    </w:p>
+    <w:p>
+      <w:pPr>
+        <w:pStyle w:val="Informacindecontacto"/>
+        <w:jc w:val="left"/>
+        <w:rPr>
+          <w:lang w:bidi="es-ES"/>
+        </w:rPr>
+      </w:pPr>
+    </w:p>
+    <w:p>
+      <w:pPr>
+        <w:pStyle w:val="Informacindecontacto"/>
+        <w:jc w:val="left"/>
+        <w:rPr>
+          <w:lang w:bidi="es-ES"/>
+        </w:rPr>
+      </w:pPr>
+    </w:p>
+    <w:p>
+      <w:pPr>
+        <w:pStyle w:val="Informacindecontacto"/>
+        <w:jc w:val="left"/>
+        <w:rPr>
+          <w:lang w:bidi="es-ES"/>
+        </w:rPr>
+      </w:pPr>
+    </w:p>
+    <w:p>
+      <w:pPr>
+        <w:pStyle w:val="Informacindecontacto"/>
+        <w:jc w:val="left"/>
+        <w:rPr>
+          <w:lang w:bidi="es-ES"/>
+        </w:rPr>
+      </w:pPr>
+    </w:p>
+    <w:p>
+      <w:pPr>
+        <w:pStyle w:val="Informacindecontacto"/>
+        <w:jc w:val="left"/>
+        <w:rPr>
+          <w:lang w:bidi="es-ES"/>
+        </w:rPr>
+      </w:pPr>
+    </w:p>
+    <w:p>
+      <w:pPr>
+        <w:pStyle w:val="Informacindecontacto"/>
+        <w:jc w:val="left"/>
+        <w:rPr>
+          <w:lang w:bidi="es-ES"/>
+        </w:rPr>
+      </w:pPr>
+    </w:p>
+    <w:p>
+      <w:pPr>
+        <w:pStyle w:val="Informacindecontacto"/>
+        <w:jc w:val="left"/>
+        <w:rPr>
+          <w:lang w:bidi="es-ES"/>
+        </w:rPr>
+      </w:pPr>
+    </w:p>
+    <w:p>
+      <w:pPr>
+        <w:pStyle w:val="Informacindecontacto"/>
+        <w:jc w:val="left"/>
+        <w:rPr>
+          <w:lang w:bidi="es-ES"/>
+        </w:rPr>
+      </w:pPr>
+    </w:p>
+    <w:p>
+      <w:pPr>
+        <w:pStyle w:val="Informacindecontacto"/>
+        <w:jc w:val="left"/>
+        <w:rPr>
+          <w:lang w:bidi="es-ES"/>
+        </w:rPr>
+      </w:pPr>
+    </w:p>
+    <w:p>
+      <w:pPr>
+        <w:pStyle w:val="Informacindecontacto"/>
+        <w:jc w:val="left"/>
+        <w:rPr>
+          <w:lang w:bidi="es-ES"/>
+        </w:rPr>
+      </w:pPr>
+    </w:p>
+    <w:p>
+      <w:pPr>
+        <w:pStyle w:val="Informacindecontacto"/>
+        <w:jc w:val="left"/>
+        <w:rPr>
+          <w:lang w:bidi="es-ES"/>
+        </w:rPr>
+      </w:pPr>
+    </w:p>
+    <w:p>
+      <w:pPr>
+        <w:pStyle w:val="Informacindecontacto"/>
+        <w:jc w:val="left"/>
+        <w:rPr>
+          <w:lang w:bidi="es-ES"/>
+        </w:rPr>
+      </w:pPr>
+    </w:p>
+    <w:p>
+      <w:pPr>
+        <w:pStyle w:val="Informacindecontacto"/>
+        <w:jc w:val="left"/>
+        <w:rPr>
+          <w:lang w:bidi="es-ES"/>
+        </w:rPr>
+      </w:pPr>
+    </w:p>
+    <w:p>
+      <w:pPr>
+        <w:pStyle w:val="Informacindecontacto"/>
+        <w:jc w:val="left"/>
+        <w:rPr>
+          <w:lang w:bidi="es-ES"/>
+        </w:rPr>
+      </w:pPr>
+    </w:p>
+    <w:p>
+      <w:pPr>
+        <w:pStyle w:val="Informacindecontacto"/>
+        <w:jc w:val="left"/>
+        <w:rPr>
+          <w:lang w:bidi="es-ES"/>
+        </w:rPr>
+      </w:pPr>
+    </w:p>
+    <w:p>
+      <w:pPr>
+        <w:pStyle w:val="Informacindecontacto"/>
+        <w:jc w:val="left"/>
+        <w:rPr>
+          <w:lang w:bidi="es-ES"/>
+        </w:rPr>
+      </w:pPr>
+    </w:p>
+    <w:p>
+      <w:pPr>
+        <w:pStyle w:val="Informacindecontacto"/>
+        <w:jc w:val="left"/>
+        <w:rPr>
+          <w:lang w:bidi="es-ES"/>
+        </w:rPr>
+      </w:pPr>
+    </w:p>
+    <w:p>
+      <w:pPr>
+        <w:pStyle w:val="Informacindecontacto"/>
+        <w:jc w:val="left"/>
+        <w:rPr>
+          <w:lang w:bidi="es-ES"/>
+        </w:rPr>
+      </w:pPr>
+    </w:p>
+    <w:p>
+      <w:pPr>
+        <w:pStyle w:val="Informacindecontacto"/>
+        <w:jc w:val="left"/>
+        <w:rPr>
+          <w:lang w:bidi="es-ES"/>
+        </w:rPr>
+      </w:pPr>
+    </w:p>
+    <w:p>
+      <w:pPr>
+        <w:pStyle w:val="Informacindecontacto"/>
+        <w:jc w:val="left"/>
+        <w:rPr>
+          <w:lang w:bidi="es-ES"/>
+        </w:rPr>
+      </w:pPr>
+    </w:p>
+    <w:p>
+      <w:pPr>
+        <w:pStyle w:val="Informacindecontacto"/>
+        <w:jc w:val="left"/>
+        <w:rPr>
+          <w:lang w:bidi="es-ES"/>
+        </w:rPr>
+      </w:pPr>
+    </w:p>
+    <w:p>
+      <w:pPr>
+        <w:pStyle w:val="Informacindecontacto"/>
+        <w:jc w:val="left"/>
+        <w:rPr>
+          <w:lang w:bidi="es-ES"/>
+        </w:rPr>
+      </w:pPr>
+    </w:p>
+    <w:p>
+      <w:pPr>
+        <w:pStyle w:val="Informacindecontacto"/>
+        <w:jc w:val="left"/>
+        <w:rPr>
+          <w:lang w:bidi="es-ES"/>
+        </w:rPr>
+      </w:pPr>
+    </w:p>
+    <w:p>
+      <w:pPr>
+        <w:pStyle w:val="Informacindecontacto"/>
+        <w:jc w:val="left"/>
+        <w:rPr>
+          <w:lang w:bidi="es-ES"/>
+        </w:rPr>
+      </w:pPr>
+    </w:p>
+    <w:p>
+      <w:pPr>
+        <w:pStyle w:val="Informacindecontacto"/>
+        <w:jc w:val="left"/>
+        <w:rPr>
+          <w:lang w:bidi="es-ES"/>
+        </w:rPr>
+      </w:pPr>
+    </w:p>
+    <w:p>
+      <w:pPr>
+        <w:pStyle w:val="Informacindecontacto"/>
+        <w:jc w:val="left"/>
+        <w:rPr>
+          <w:lang w:bidi="es-ES"/>
+        </w:rPr>
+      </w:pPr>
+    </w:p>
+    <w:p>
+      <w:pPr>
+        <w:pStyle w:val="Informacindecontacto"/>
+        <w:jc w:val="left"/>
+        <w:rPr>
+          <w:lang w:bidi="es-ES"/>
+        </w:rPr>
+      </w:pPr>
+    </w:p>
+    <w:p>
+      <w:pPr>
+        <w:pStyle w:val="Informacindecontacto"/>
+        <w:jc w:val="left"/>
+        <w:rPr>
+          <w:lang w:bidi="es-ES"/>
+        </w:rPr>
+      </w:pPr>
+    </w:p>
+    <w:p>
+      <w:pPr>
+        <w:pStyle w:val="Informacindecontacto"/>
+        <w:jc w:val="left"/>
+        <w:rPr>
+          <w:lang w:bidi="es-ES"/>
+        </w:rPr>
+      </w:pPr>
+    </w:p>
+    <w:p>
+      <w:pPr>
+        <w:pStyle w:val="Informacindecontacto"/>
+        <w:jc w:val="left"/>
+        <w:rPr>
+          <w:lang w:bidi="es-ES"/>
+        </w:rPr>
+      </w:pPr>
+    </w:p>
+    <w:p>
+      <w:pPr>
+        <w:pStyle w:val="Informacindecontacto"/>
+        <w:jc w:val="left"/>
+        <w:rPr>
+          <w:lang w:bidi="es-ES"/>
+        </w:rPr>
+      </w:pPr>
+    </w:p>
+    <w:p>
+      <w:pPr>
+        <w:pStyle w:val="Ttulo1"/>
+        <w:rPr>
+          <w:lang w:bidi="es-ES"/>
+        </w:rPr>
+      </w:pPr>
+      <w:bookmarkStart w:id="1" w:name="_Toc138846043"/>
+      <w:r>
+        <w:rPr>
+          <w:lang w:bidi="es-ES"/>
+        </w:rPr>
+        <w:lastRenderedPageBreak/>
+        <w:t>Resumen ejecutivo</w:t>
+      </w:r>
+      <w:bookmarkEnd w:id="1"/>
+    </w:p>
+    <w:p>
+      <w:pPr>
+        <w:rPr>
+          <w:lang w:bidi="es-ES"/>
+        </w:rPr>
+      </w:pPr>
+    </w:p>
+    <w:p>
+      <w:pPr>
+        <w:jc w:val="both"/>
+        <w:rPr>
+          <w:lang w:bidi="es-ES"/>
+        </w:rPr>
+      </w:pPr>
+      <w:r>
+        <w:rPr>
+          <w:lang w:bidi="es-ES"/>
+        </w:rPr>
+        <w:t xml:space="preserve">El objetivo del grupo C2.02.05 es aprobar la asignatura de Diseño y Pruebas II intentando satisfacer los máximos requisitos posibles en el plazo indicado, así como, con los documentos correspondientes solicitados por el </w:t>
+      </w:r>
+      <w:proofErr w:type="spellStart"/>
+      <w:r>
+        <w:rPr>
+          <w:lang w:bidi="es-ES"/>
+        </w:rPr>
+        <w:t>Product</w:t>
+      </w:r>
+      <w:proofErr w:type="spellEnd"/>
+      <w:r>
+        <w:rPr>
+          <w:lang w:bidi="es-ES"/>
+        </w:rPr>
+        <w:t xml:space="preserve"> </w:t>
+      </w:r>
+      <w:proofErr w:type="spellStart"/>
+      <w:r>
+        <w:rPr>
+          <w:lang w:bidi="es-ES"/>
+        </w:rPr>
+        <w:t>Owner</w:t>
+      </w:r>
+      <w:proofErr w:type="spellEnd"/>
+      <w:r>
+        <w:rPr>
+          <w:lang w:bidi="es-ES"/>
+        </w:rPr>
+        <w:t>. Para alcanzar este objetivo se han asignado a los estudiantes una serie de roles dependiendo de sus habilidades y destrezas:</w:t>
+      </w:r>
+    </w:p>
+    <w:p>
+      <w:pPr>
+        <w:jc w:val="both"/>
+        <w:rPr>
+          <w:lang w:bidi="es-ES"/>
+        </w:rPr>
+      </w:pPr>
+    </w:p>
+    <w:p>
+      <w:pPr>
+        <w:pStyle w:val="Prrafodelista"/>
+        <w:numPr>
+          <w:ilvl w:val="0"/>
+          <w:numId w:val="24"/>
+        </w:numPr>
+        <w:jc w:val="both"/>
+        <w:rPr>
+          <w:lang w:bidi="es-ES"/>
+        </w:rPr>
+      </w:pPr>
+      <w:r>
+        <w:rPr>
+          <w:lang w:bidi="es-ES"/>
+        </w:rPr>
+        <w:t xml:space="preserve">Álvaro Sánchez González. Analista, desarrollador y </w:t>
+      </w:r>
+      <w:proofErr w:type="spellStart"/>
+      <w:r>
+        <w:rPr>
+          <w:lang w:bidi="es-ES"/>
+        </w:rPr>
+        <w:t>tester</w:t>
+      </w:r>
+      <w:proofErr w:type="spellEnd"/>
+      <w:r>
+        <w:rPr>
+          <w:lang w:bidi="es-ES"/>
+        </w:rPr>
+        <w:t>.</w:t>
+      </w:r>
+    </w:p>
+    <w:p>
+      <w:pPr>
+        <w:jc w:val="both"/>
+        <w:rPr>
+          <w:lang w:bidi="es-ES"/>
+        </w:rPr>
+      </w:pPr>
+    </w:p>
+    <w:p>
+      <w:pPr>
+        <w:pStyle w:val="Prrafodelista"/>
+        <w:numPr>
+          <w:ilvl w:val="0"/>
+          <w:numId w:val="24"/>
+        </w:numPr>
+        <w:jc w:val="both"/>
+        <w:rPr>
+          <w:lang w:bidi="es-ES"/>
+        </w:rPr>
+      </w:pPr>
+      <w:r>
+        <w:rPr>
+          <w:lang w:bidi="es-ES"/>
+        </w:rPr>
+        <w:t xml:space="preserve">Álvaro Carrera Bernal. Desarrollador y </w:t>
+      </w:r>
+      <w:proofErr w:type="spellStart"/>
+      <w:r>
+        <w:rPr>
+          <w:lang w:bidi="es-ES"/>
+        </w:rPr>
+        <w:t>tester</w:t>
+      </w:r>
+      <w:proofErr w:type="spellEnd"/>
+      <w:r>
+        <w:rPr>
+          <w:lang w:bidi="es-ES"/>
+        </w:rPr>
+        <w:t>.</w:t>
+      </w:r>
+    </w:p>
+    <w:p>
+      <w:pPr>
+        <w:jc w:val="both"/>
+        <w:rPr>
+          <w:lang w:bidi="es-ES"/>
+        </w:rPr>
+      </w:pPr>
+    </w:p>
+    <w:p>
+      <w:pPr>
+        <w:pStyle w:val="Prrafodelista"/>
+        <w:numPr>
+          <w:ilvl w:val="0"/>
+          <w:numId w:val="24"/>
+        </w:numPr>
+        <w:jc w:val="both"/>
+        <w:rPr>
+          <w:lang w:bidi="es-ES"/>
+        </w:rPr>
+      </w:pPr>
+      <w:r>
+        <w:rPr>
+          <w:lang w:bidi="es-ES"/>
+        </w:rPr>
+        <w:t xml:space="preserve">Antonio Barea Jiménez. Desarrollador y </w:t>
+      </w:r>
+      <w:proofErr w:type="spellStart"/>
+      <w:r>
+        <w:rPr>
+          <w:lang w:bidi="es-ES"/>
+        </w:rPr>
+        <w:t>tester</w:t>
+      </w:r>
+      <w:proofErr w:type="spellEnd"/>
+      <w:r>
+        <w:rPr>
+          <w:lang w:bidi="es-ES"/>
+        </w:rPr>
+        <w:t>.</w:t>
+      </w:r>
+    </w:p>
+    <w:p>
+      <w:pPr>
+        <w:jc w:val="both"/>
+        <w:rPr>
+          <w:lang w:bidi="es-ES"/>
+        </w:rPr>
+      </w:pPr>
+    </w:p>
+    <w:p>
+      <w:pPr>
+        <w:pStyle w:val="Prrafodelista"/>
+        <w:numPr>
+          <w:ilvl w:val="0"/>
+          <w:numId w:val="24"/>
+        </w:numPr>
+        <w:jc w:val="both"/>
+        <w:rPr>
+          <w:lang w:bidi="es-ES"/>
+        </w:rPr>
+      </w:pPr>
+      <w:r>
+        <w:rPr>
+          <w:lang w:bidi="es-ES"/>
+        </w:rPr>
+        <w:t xml:space="preserve">Javier Rodríguez Cordero. Desarrollador y </w:t>
+      </w:r>
+      <w:proofErr w:type="spellStart"/>
+      <w:r>
+        <w:rPr>
+          <w:lang w:bidi="es-ES"/>
+        </w:rPr>
+        <w:t>tester</w:t>
+      </w:r>
+      <w:proofErr w:type="spellEnd"/>
+    </w:p>
+    <w:p>
+      <w:pPr>
+        <w:jc w:val="both"/>
+        <w:rPr>
+          <w:lang w:bidi="es-ES"/>
+        </w:rPr>
+      </w:pPr>
+    </w:p>
+    <w:p>
+      <w:pPr>
+        <w:pStyle w:val="Prrafodelista"/>
+        <w:numPr>
+          <w:ilvl w:val="0"/>
+          <w:numId w:val="24"/>
+        </w:numPr>
+        <w:jc w:val="both"/>
+        <w:rPr>
+          <w:lang w:bidi="es-ES"/>
+        </w:rPr>
+      </w:pPr>
+      <w:r>
+        <w:rPr>
+          <w:lang w:bidi="es-ES"/>
+        </w:rPr>
+        <w:t xml:space="preserve">Guillermo Alonso Pacheco </w:t>
+      </w:r>
+      <w:proofErr w:type="spellStart"/>
+      <w:r>
+        <w:rPr>
+          <w:lang w:bidi="es-ES"/>
+        </w:rPr>
+        <w:t>Rodrigues</w:t>
+      </w:r>
+      <w:proofErr w:type="spellEnd"/>
+      <w:r>
+        <w:rPr>
+          <w:lang w:bidi="es-ES"/>
+        </w:rPr>
+        <w:t xml:space="preserve">. Manager, desarrollador y </w:t>
+      </w:r>
+      <w:proofErr w:type="spellStart"/>
+      <w:r>
+        <w:rPr>
+          <w:lang w:bidi="es-ES"/>
+        </w:rPr>
+        <w:t>tester</w:t>
+      </w:r>
+      <w:proofErr w:type="spellEnd"/>
+      <w:r>
+        <w:rPr>
+          <w:lang w:bidi="es-ES"/>
+        </w:rPr>
+        <w:t>.</w:t>
+      </w:r>
+    </w:p>
+    <w:p>
+      <w:pPr>
+        <w:pStyle w:val="Prrafodelista"/>
+        <w:jc w:val="both"/>
+        <w:rPr>
+          <w:lang w:bidi="es-ES"/>
+        </w:rPr>
+      </w:pPr>
+    </w:p>
+    <w:p>
+      <w:pPr>
+        <w:jc w:val="both"/>
+        <w:rPr>
+          <w:lang w:bidi="es-ES"/>
+        </w:rPr>
+      </w:pPr>
+    </w:p>
+    <w:p>
+      <w:pPr>
+        <w:jc w:val="both"/>
+        <w:rPr>
+          <w:lang w:bidi="es-ES"/>
+        </w:rPr>
+      </w:pPr>
+      <w:r>
+        <w:rPr>
+          <w:lang w:bidi="es-ES"/>
+        </w:rPr>
+        <w:t xml:space="preserve">En la elaboración del proyecto, si nos encontrásemos ante una duda o inconveniente en el desarrollo de este nos podríamos en contacto ante el </w:t>
+      </w:r>
+      <w:proofErr w:type="spellStart"/>
+      <w:r>
+        <w:rPr>
+          <w:lang w:bidi="es-ES"/>
+        </w:rPr>
+        <w:t>Product</w:t>
+      </w:r>
+      <w:proofErr w:type="spellEnd"/>
+      <w:r>
+        <w:rPr>
+          <w:lang w:bidi="es-ES"/>
+        </w:rPr>
+        <w:t xml:space="preserve"> </w:t>
+      </w:r>
+      <w:proofErr w:type="spellStart"/>
+      <w:r>
+        <w:rPr>
+          <w:lang w:bidi="es-ES"/>
+        </w:rPr>
+        <w:t>Owner</w:t>
+      </w:r>
+      <w:proofErr w:type="spellEnd"/>
+    </w:p>
+    <w:p>
+      <w:pPr>
+        <w:rPr>
           <w:noProof/>
         </w:rPr>
       </w:pPr>
@@ -1435,12 +2500,12 @@
       <w:pPr>
         <w:pStyle w:val="Ttulo1"/>
       </w:pPr>
-      <w:bookmarkStart w:id="0" w:name="_Toc127285418"/>
+      <w:bookmarkStart w:id="2" w:name="_Toc138846044"/>
       <w:r>
         <w:lastRenderedPageBreak/>
         <w:t>Introducción</w:t>
       </w:r>
-      <w:bookmarkEnd w:id="0"/>
+      <w:bookmarkEnd w:id="2"/>
     </w:p>
     <w:p/>
     <w:p>
@@ -1448,199 +2513,264 @@
         <w:jc w:val="both"/>
       </w:pPr>
       <w:r>
-        <w:t xml:space="preserve">Los requisitos a veces no contienen todos los detalles o son demasiados abstractos para el desarrollo de un modelo adecuado, por </w:t>
-      </w:r>
-      <w:proofErr w:type="gramStart"/>
-      <w:r>
-        <w:t>ende</w:t>
-      </w:r>
-      <w:proofErr w:type="gramEnd"/>
-      <w:r>
-        <w:t xml:space="preserve"> hay que tomar decisiones.</w:t>
+        <w:t>En este documento, se mostrará un informe detallado de todos los requisitos del estudiante 3 que han sido sometidos a análisis.</w:t>
+      </w:r>
+    </w:p>
+    <w:p>
+      <w:pPr>
+        <w:jc w:val="both"/>
+      </w:pPr>
+      <w:r>
+        <w:t>Para que un requisito se considere que requiere análisis se deben dar alguno de estos problemas:</w:t>
+      </w:r>
+    </w:p>
+    <w:p>
+      <w:pPr>
+        <w:jc w:val="both"/>
+      </w:pPr>
+    </w:p>
+    <w:p>
+      <w:pPr>
+        <w:pStyle w:val="Prrafodelista"/>
+        <w:numPr>
+          <w:ilvl w:val="0"/>
+          <w:numId w:val="24"/>
+        </w:numPr>
+        <w:jc w:val="both"/>
+      </w:pPr>
+      <w:r>
+        <w:t>Existe algún tipo de ambigüedad en el requisito por lo que se tiene contactar con el cliente para concretar.</w:t>
+      </w:r>
+    </w:p>
+    <w:p>
+      <w:pPr>
+        <w:jc w:val="both"/>
+      </w:pPr>
+    </w:p>
+    <w:p>
+      <w:pPr>
+        <w:pStyle w:val="Prrafodelista"/>
+        <w:numPr>
+          <w:ilvl w:val="0"/>
+          <w:numId w:val="24"/>
+        </w:numPr>
+        <w:jc w:val="both"/>
+      </w:pPr>
+      <w:r>
+        <w:t xml:space="preserve">El requisito presenta varios modos de abordarlo por lo que se contacta con el cliente para obtener información de </w:t>
+      </w:r>
+      <w:r>
+        <w:t>cuál</w:t>
+      </w:r>
+      <w:r>
+        <w:t xml:space="preserve"> es </w:t>
+      </w:r>
+      <w:r>
+        <w:t>la opción</w:t>
+      </w:r>
+      <w:r>
+        <w:t xml:space="preserve"> que </w:t>
+      </w:r>
+      <w:r>
+        <w:t>más</w:t>
+      </w:r>
+      <w:r>
+        <w:t xml:space="preserve"> le complace.</w:t>
+      </w:r>
+    </w:p>
+    <w:p>
+      <w:pPr>
+        <w:jc w:val="both"/>
+      </w:pPr>
+    </w:p>
+    <w:p>
+      <w:pPr>
+        <w:pStyle w:val="Prrafodelista"/>
+        <w:numPr>
+          <w:ilvl w:val="0"/>
+          <w:numId w:val="24"/>
+        </w:numPr>
+        <w:jc w:val="both"/>
+      </w:pPr>
+      <w:r>
+        <w:t>El requisito no está descrito completamente, por lo que se tienen que realizar las preguntas pertinentes al cliente para completarlo.</w:t>
+      </w:r>
+    </w:p>
+    <w:p>
+      <w:pPr>
+        <w:jc w:val="both"/>
+      </w:pPr>
+    </w:p>
+    <w:p>
+      <w:pPr>
+        <w:pStyle w:val="Prrafodelista"/>
+        <w:jc w:val="both"/>
+      </w:pPr>
+    </w:p>
+    <w:p>
+      <w:pPr>
+        <w:pStyle w:val="Prrafodelista"/>
+        <w:numPr>
+          <w:ilvl w:val="0"/>
+          <w:numId w:val="24"/>
+        </w:numPr>
+        <w:jc w:val="both"/>
+      </w:pPr>
+      <w:r>
+        <w:t>El requisito presenta algún tipo de error, por lo que se tiene que consultar al cliente si realmente el requisito lo contiene o no.</w:t>
       </w:r>
     </w:p>
     <w:p>
       <w:pPr>
         <w:spacing w:before="240"/>
+      </w:pPr>
+    </w:p>
+    <w:p>
+      <w:pPr>
+        <w:spacing w:before="240"/>
+      </w:pPr>
+    </w:p>
+    <w:p>
+      <w:pPr>
+        <w:spacing w:before="240"/>
+      </w:pPr>
+    </w:p>
+    <w:p>
+      <w:pPr>
+        <w:spacing w:before="240"/>
+      </w:pPr>
+    </w:p>
+    <w:p>
+      <w:pPr>
+        <w:spacing w:before="240"/>
+      </w:pPr>
+    </w:p>
+    <w:p>
+      <w:pPr>
+        <w:spacing w:before="240"/>
+      </w:pPr>
+    </w:p>
+    <w:p>
+      <w:pPr>
+        <w:spacing w:before="240"/>
+      </w:pPr>
+    </w:p>
+    <w:p>
+      <w:pPr>
+        <w:spacing w:before="240"/>
+      </w:pPr>
+    </w:p>
+    <w:p>
+      <w:pPr>
+        <w:spacing w:before="240"/>
+      </w:pPr>
+    </w:p>
+    <w:p>
+      <w:pPr>
+        <w:spacing w:before="240"/>
+      </w:pPr>
+    </w:p>
+    <w:p>
+      <w:pPr>
+        <w:spacing w:before="240"/>
+      </w:pPr>
+    </w:p>
+    <w:p>
+      <w:pPr>
+        <w:spacing w:before="240"/>
+      </w:pPr>
+    </w:p>
+    <w:p>
+      <w:pPr>
+        <w:pStyle w:val="Ttulo1"/>
+      </w:pPr>
+      <w:bookmarkStart w:id="3" w:name="_Toc138846045"/>
+      <w:r>
+        <w:lastRenderedPageBreak/>
+        <w:t>Contenido</w:t>
+      </w:r>
+      <w:bookmarkEnd w:id="3"/>
+    </w:p>
+    <w:p/>
+    <w:p>
+      <w:pPr>
         <w:jc w:val="both"/>
       </w:pPr>
       <w:r>
-        <w:t xml:space="preserve">En el siguiente documento se </w:t>
-      </w:r>
-      <w:r>
-        <w:t xml:space="preserve">expondrán </w:t>
-      </w:r>
-      <w:r>
-        <w:t>todos los requisitos que han necesitado una decisión de desarrollo, anotando posibles soluciones y comentando por qué se escoge la opción a desarrollar.</w:t>
-      </w:r>
-    </w:p>
-    <w:p>
-      <w:pPr>
-        <w:spacing w:before="240"/>
-      </w:pPr>
-    </w:p>
-    <w:p>
-      <w:pPr>
-        <w:spacing w:before="240"/>
-      </w:pPr>
-    </w:p>
-    <w:p>
-      <w:pPr>
-        <w:spacing w:before="240"/>
-      </w:pPr>
-    </w:p>
-    <w:p>
-      <w:pPr>
-        <w:spacing w:before="240"/>
-      </w:pPr>
-    </w:p>
-    <w:p>
-      <w:pPr>
-        <w:spacing w:before="240"/>
-      </w:pPr>
-    </w:p>
-    <w:p>
-      <w:pPr>
-        <w:spacing w:before="240"/>
-      </w:pPr>
-    </w:p>
-    <w:p>
-      <w:pPr>
-        <w:spacing w:before="240"/>
-      </w:pPr>
-    </w:p>
-    <w:p>
-      <w:pPr>
-        <w:spacing w:before="240"/>
-      </w:pPr>
-    </w:p>
-    <w:p>
-      <w:pPr>
-        <w:spacing w:before="240"/>
-      </w:pPr>
-    </w:p>
-    <w:p>
-      <w:pPr>
-        <w:spacing w:before="240"/>
-      </w:pPr>
-    </w:p>
-    <w:p>
-      <w:pPr>
-        <w:spacing w:before="240"/>
-      </w:pPr>
-    </w:p>
-    <w:p>
-      <w:pPr>
-        <w:spacing w:before="240"/>
-      </w:pPr>
-    </w:p>
-    <w:p>
-      <w:pPr>
-        <w:spacing w:before="240"/>
-      </w:pPr>
-    </w:p>
-    <w:p>
-      <w:pPr>
-        <w:spacing w:before="240"/>
-      </w:pPr>
-    </w:p>
-    <w:p>
-      <w:pPr>
-        <w:spacing w:before="240"/>
-      </w:pPr>
-    </w:p>
-    <w:p>
-      <w:pPr>
-        <w:spacing w:before="240"/>
-      </w:pPr>
-    </w:p>
-    <w:p>
-      <w:pPr>
-        <w:spacing w:before="240"/>
-      </w:pPr>
-    </w:p>
-    <w:p>
-      <w:pPr>
-        <w:spacing w:before="240"/>
-      </w:pPr>
-    </w:p>
-    <w:p>
-      <w:pPr>
-        <w:spacing w:before="240"/>
-      </w:pPr>
-    </w:p>
-    <w:p>
-      <w:pPr>
-        <w:spacing w:before="240"/>
-      </w:pPr>
-    </w:p>
-    <w:p>
-      <w:pPr>
-        <w:spacing w:before="240"/>
-      </w:pPr>
-    </w:p>
-    <w:p>
-      <w:pPr>
-        <w:spacing w:before="240"/>
-      </w:pPr>
+        <w:t>Intencionalmente en blanco, debido a que no hay requisitos que necesiten de un análisis para esta entrega.</w:t>
+      </w:r>
+      <w:r>
+        <w:br w:type="page"/>
+      </w:r>
     </w:p>
     <w:p>
       <w:pPr>
         <w:pStyle w:val="Ttulo1"/>
       </w:pPr>
-      <w:r>
-        <w:t>Contenido</w:t>
-      </w:r>
-    </w:p>
-    <w:p/>
-    <w:p>
-      <w:proofErr w:type="spellStart"/>
-      <w:r>
-        <w:t>Intentionally</w:t>
-      </w:r>
-      <w:proofErr w:type="spellEnd"/>
-      <w:r>
-        <w:t xml:space="preserve"> </w:t>
-      </w:r>
-      <w:proofErr w:type="spellStart"/>
-      <w:r>
-        <w:t>blank</w:t>
-      </w:r>
-      <w:proofErr w:type="spellEnd"/>
-      <w:r>
-        <w:t>.</w:t>
-      </w:r>
-      <w:r>
-        <w:br w:type="page"/>
-      </w:r>
-    </w:p>
-    <w:p>
-      <w:pPr>
-        <w:pStyle w:val="Ttulo1"/>
-      </w:pPr>
-      <w:bookmarkStart w:id="1" w:name="_Toc127285420"/>
+      <w:bookmarkStart w:id="4" w:name="_Toc138846046"/>
       <w:r>
         <w:lastRenderedPageBreak/>
         <w:t>Conclusión</w:t>
       </w:r>
-      <w:bookmarkEnd w:id="1"/>
+      <w:bookmarkEnd w:id="4"/>
     </w:p>
     <w:p/>
     <w:p>
       <w:pPr>
-        <w:spacing w:before="240"/>
         <w:jc w:val="both"/>
       </w:pPr>
       <w:r>
-        <w:t>Como conclusión, en este documento se han expuesto</w:t>
-      </w:r>
-      <w:r>
-        <w:t xml:space="preserve"> todos los requisitos que han necesitado una decisión de desarrollo, anotando posibles soluciones y comentando por qué se escoge la opción a desarrollar.</w:t>
-      </w:r>
-    </w:p>
-    <w:p>
-      <w:r>
-        <w:t>Este documento se hace para hacer llegar a los clientes de las decisiones tomadas durante el desarrollo, sean conscientes del por qué de esas decisiones y se pueda dar opiniones sobre el tema al equipo.</w:t>
+        <w:t>Intencionalmente en blanco.</w:t>
+      </w:r>
+    </w:p>
+    <w:p/>
+    <w:p/>
+    <w:p/>
+    <w:p/>
+    <w:p/>
+    <w:p/>
+    <w:p/>
+    <w:p/>
+    <w:p/>
+    <w:p/>
+    <w:p/>
+    <w:p/>
+    <w:p/>
+    <w:p/>
+    <w:p/>
+    <w:p/>
+    <w:p/>
+    <w:p/>
+    <w:p/>
+    <w:p/>
+    <w:p/>
+    <w:p/>
+    <w:p/>
+    <w:p/>
+    <w:p/>
+    <w:p/>
+    <w:p/>
+    <w:p>
+      <w:pPr>
+        <w:pStyle w:val="Ttulo1"/>
+      </w:pPr>
+      <w:bookmarkStart w:id="5" w:name="_Toc138846047"/>
+      <w:r>
+        <w:lastRenderedPageBreak/>
+        <w:t>Bibliografía</w:t>
+      </w:r>
+      <w:bookmarkEnd w:id="5"/>
+    </w:p>
+    <w:p/>
+    <w:p>
+      <w:pPr>
+        <w:jc w:val="both"/>
+      </w:pPr>
+      <w:r>
+        <w:t>Inten</w:t>
+      </w:r>
+      <w:r>
+        <w:t>cionalmente en blanco.</w:t>
       </w:r>
     </w:p>
     <w:p>
@@ -1686,7 +2816,7 @@
 </file>
 
 <file path=word/endnotes.xml><?xml version="1.0" encoding="utf-8"?>
-<w:endnotes xmlns:wpc="http://schemas.microsoft.com/office/word/2010/wordprocessingCanvas" xmlns:cx="http://schemas.microsoft.com/office/drawing/2014/chartex" xmlns:cx1="http://schemas.microsoft.com/office/drawing/2015/9/8/chartex" xmlns:cx2="http://schemas.microsoft.com/office/drawing/2015/10/21/chartex" xmlns:cx3="http://schemas.microsoft.com/office/drawing/2016/5/9/chartex" xmlns:cx4="http://schemas.microsoft.com/office/drawing/2016/5/10/chartex" xmlns:cx5="http://schemas.microsoft.com/office/drawing/2016/5/11/chartex" xmlns:cx6="http://schemas.microsoft.com/office/drawing/2016/5/12/chartex" xmlns:cx7="http://schemas.microsoft.com/office/drawing/2016/5/13/chartex" xmlns:cx8="http://schemas.microsoft.com/office/drawing/2016/5/14/chartex" xmlns:mc="http://schemas.openxmlformats.org/markup-compatibility/2006" xmlns:aink="http://schemas.microsoft.com/office/drawing/2016/ink" xmlns:am3d="http://schemas.microsoft.com/office/drawing/2017/model3d" xmlns:o="urn:schemas-microsoft-com:office:office" xmlns:oel="http://schemas.microsoft.com/office/2019/extlst" xmlns:r="http://schemas.openxmlformats.org/officeDocument/2006/relationships" xmlns:m="http://schemas.openxmlformats.org/officeDocument/2006/math" xmlns:v="urn:schemas-microsoft-com:vml" xmlns:wp14="http://schemas.microsoft.com/office/word/2010/wordprocessingDrawing" xmlns:wp="http://schemas.openxmlformats.org/drawingml/2006/wordprocessingDrawing" xmlns:w10="urn:schemas-microsoft-com:office:word" xmlns:w="http://schemas.openxmlformats.org/wordprocessingml/2006/main" xmlns:w14="http://schemas.microsoft.com/office/word/2010/wordml" xmlns:w15="http://schemas.microsoft.com/office/word/2012/wordml" xmlns:w16cex="http://schemas.microsoft.com/office/word/2018/wordml/cex" xmlns:w16cid="http://schemas.microsoft.com/office/word/2016/wordml/cid" xmlns:w16="http://schemas.microsoft.com/office/word/2018/wordml" xmlns:w16du="http://schemas.microsoft.com/office/word/2023/wordml/word16du" xmlns:w16sdtdh="http://schemas.microsoft.com/office/word/2020/wordml/sdtdatahash" xmlns:w16se="http://schemas.microsoft.com/office/word/2015/wordml/symex" xmlns:wpg="http://schemas.microsoft.com/office/word/2010/wordprocessingGroup" xmlns:wpi="http://schemas.microsoft.com/office/word/2010/wordprocessingInk" xmlns:wne="http://schemas.microsoft.com/office/word/2006/wordml" xmlns:wps="http://schemas.microsoft.com/office/word/2010/wordprocessingShape" mc:Ignorable="w14 w15 w16se w16cid w16 w16cex w16sdtdh wp14">
+<w:endnotes xmlns:wpc="http://schemas.microsoft.com/office/word/2010/wordprocessingCanvas" xmlns:cx="http://schemas.microsoft.com/office/drawing/2014/chartex" xmlns:cx1="http://schemas.microsoft.com/office/drawing/2015/9/8/chartex" xmlns:cx2="http://schemas.microsoft.com/office/drawing/2015/10/21/chartex" xmlns:cx3="http://schemas.microsoft.com/office/drawing/2016/5/9/chartex" xmlns:cx4="http://schemas.microsoft.com/office/drawing/2016/5/10/chartex" xmlns:cx5="http://schemas.microsoft.com/office/drawing/2016/5/11/chartex" xmlns:cx6="http://schemas.microsoft.com/office/drawing/2016/5/12/chartex" xmlns:cx7="http://schemas.microsoft.com/office/drawing/2016/5/13/chartex" xmlns:cx8="http://schemas.microsoft.com/office/drawing/2016/5/14/chartex" xmlns:mc="http://schemas.openxmlformats.org/markup-compatibility/2006" xmlns:aink="http://schemas.microsoft.com/office/drawing/2016/ink" xmlns:am3d="http://schemas.microsoft.com/office/drawing/2017/model3d" xmlns:o="urn:schemas-microsoft-com:office:office" xmlns:oel="http://schemas.microsoft.com/office/2019/extlst" xmlns:r="http://schemas.openxmlformats.org/officeDocument/2006/relationships" xmlns:m="http://schemas.openxmlformats.org/officeDocument/2006/math" xmlns:v="urn:schemas-microsoft-com:vml" xmlns:wp14="http://schemas.microsoft.com/office/word/2010/wordprocessingDrawing" xmlns:wp="http://schemas.openxmlformats.org/drawingml/2006/wordprocessingDrawing" xmlns:w10="urn:schemas-microsoft-com:office:word" xmlns:w="http://schemas.openxmlformats.org/wordprocessingml/2006/main" xmlns:w14="http://schemas.microsoft.com/office/word/2010/wordml" xmlns:w15="http://schemas.microsoft.com/office/word/2012/wordml" xmlns:w16cex="http://schemas.microsoft.com/office/word/2018/wordml/cex" xmlns:w16cid="http://schemas.microsoft.com/office/word/2016/wordml/cid" xmlns:w16="http://schemas.microsoft.com/office/word/2018/wordml" xmlns:w16sdtdh="http://schemas.microsoft.com/office/word/2020/wordml/sdtdatahash" xmlns:w16se="http://schemas.microsoft.com/office/word/2015/wordml/symex" xmlns:wpg="http://schemas.microsoft.com/office/word/2010/wordprocessingGroup" xmlns:wpi="http://schemas.microsoft.com/office/word/2010/wordprocessingInk" xmlns:wne="http://schemas.microsoft.com/office/word/2006/wordml" xmlns:wps="http://schemas.microsoft.com/office/word/2010/wordprocessingShape" mc:Ignorable="w14 w15 w16se w16cid w16 w16cex w16sdtdh wp14">
   <w:endnote w:type="separator" w:id="-1">
     <w:p>
       <w:pPr>
@@ -1718,7 +2848,7 @@
 </file>
 
 <file path=word/footer1.xml><?xml version="1.0" encoding="utf-8"?>
-<w:ftr xmlns:wpc="http://schemas.microsoft.com/office/word/2010/wordprocessingCanvas" xmlns:cx="http://schemas.microsoft.com/office/drawing/2014/chartex" xmlns:cx1="http://schemas.microsoft.com/office/drawing/2015/9/8/chartex" xmlns:cx2="http://schemas.microsoft.com/office/drawing/2015/10/21/chartex" xmlns:cx3="http://schemas.microsoft.com/office/drawing/2016/5/9/chartex" xmlns:cx4="http://schemas.microsoft.com/office/drawing/2016/5/10/chartex" xmlns:cx5="http://schemas.microsoft.com/office/drawing/2016/5/11/chartex" xmlns:cx6="http://schemas.microsoft.com/office/drawing/2016/5/12/chartex" xmlns:cx7="http://schemas.microsoft.com/office/drawing/2016/5/13/chartex" xmlns:cx8="http://schemas.microsoft.com/office/drawing/2016/5/14/chartex" xmlns:mc="http://schemas.openxmlformats.org/markup-compatibility/2006" xmlns:aink="http://schemas.microsoft.com/office/drawing/2016/ink" xmlns:am3d="http://schemas.microsoft.com/office/drawing/2017/model3d" xmlns:o="urn:schemas-microsoft-com:office:office" xmlns:oel="http://schemas.microsoft.com/office/2019/extlst" xmlns:r="http://schemas.openxmlformats.org/officeDocument/2006/relationships" xmlns:m="http://schemas.openxmlformats.org/officeDocument/2006/math" xmlns:v="urn:schemas-microsoft-com:vml" xmlns:wp14="http://schemas.microsoft.com/office/word/2010/wordprocessingDrawing" xmlns:wp="http://schemas.openxmlformats.org/drawingml/2006/wordprocessingDrawing" xmlns:w10="urn:schemas-microsoft-com:office:word" xmlns:w="http://schemas.openxmlformats.org/wordprocessingml/2006/main" xmlns:w14="http://schemas.microsoft.com/office/word/2010/wordml" xmlns:w15="http://schemas.microsoft.com/office/word/2012/wordml" xmlns:w16cex="http://schemas.microsoft.com/office/word/2018/wordml/cex" xmlns:w16cid="http://schemas.microsoft.com/office/word/2016/wordml/cid" xmlns:w16="http://schemas.microsoft.com/office/word/2018/wordml" xmlns:w16du="http://schemas.microsoft.com/office/word/2023/wordml/word16du" xmlns:w16sdtdh="http://schemas.microsoft.com/office/word/2020/wordml/sdtdatahash" xmlns:w16se="http://schemas.microsoft.com/office/word/2015/wordml/symex" xmlns:wpg="http://schemas.microsoft.com/office/word/2010/wordprocessingGroup" xmlns:wpi="http://schemas.microsoft.com/office/word/2010/wordprocessingInk" xmlns:wne="http://schemas.microsoft.com/office/word/2006/wordml" xmlns:wps="http://schemas.microsoft.com/office/word/2010/wordprocessingShape" mc:Ignorable="w14 w15 w16se w16cid w16 w16cex w16sdtdh wp14">
+<w:ftr xmlns:wpc="http://schemas.microsoft.com/office/word/2010/wordprocessingCanvas" xmlns:cx="http://schemas.microsoft.com/office/drawing/2014/chartex" xmlns:cx1="http://schemas.microsoft.com/office/drawing/2015/9/8/chartex" xmlns:cx2="http://schemas.microsoft.com/office/drawing/2015/10/21/chartex" xmlns:cx3="http://schemas.microsoft.com/office/drawing/2016/5/9/chartex" xmlns:cx4="http://schemas.microsoft.com/office/drawing/2016/5/10/chartex" xmlns:cx5="http://schemas.microsoft.com/office/drawing/2016/5/11/chartex" xmlns:cx6="http://schemas.microsoft.com/office/drawing/2016/5/12/chartex" xmlns:cx7="http://schemas.microsoft.com/office/drawing/2016/5/13/chartex" xmlns:cx8="http://schemas.microsoft.com/office/drawing/2016/5/14/chartex" xmlns:mc="http://schemas.openxmlformats.org/markup-compatibility/2006" xmlns:aink="http://schemas.microsoft.com/office/drawing/2016/ink" xmlns:am3d="http://schemas.microsoft.com/office/drawing/2017/model3d" xmlns:o="urn:schemas-microsoft-com:office:office" xmlns:oel="http://schemas.microsoft.com/office/2019/extlst" xmlns:r="http://schemas.openxmlformats.org/officeDocument/2006/relationships" xmlns:m="http://schemas.openxmlformats.org/officeDocument/2006/math" xmlns:v="urn:schemas-microsoft-com:vml" xmlns:wp14="http://schemas.microsoft.com/office/word/2010/wordprocessingDrawing" xmlns:wp="http://schemas.openxmlformats.org/drawingml/2006/wordprocessingDrawing" xmlns:w10="urn:schemas-microsoft-com:office:word" xmlns:w="http://schemas.openxmlformats.org/wordprocessingml/2006/main" xmlns:w14="http://schemas.microsoft.com/office/word/2010/wordml" xmlns:w15="http://schemas.microsoft.com/office/word/2012/wordml" xmlns:w16cex="http://schemas.microsoft.com/office/word/2018/wordml/cex" xmlns:w16cid="http://schemas.microsoft.com/office/word/2016/wordml/cid" xmlns:w16="http://schemas.microsoft.com/office/word/2018/wordml" xmlns:w16sdtdh="http://schemas.microsoft.com/office/word/2020/wordml/sdtdatahash" xmlns:w16se="http://schemas.microsoft.com/office/word/2015/wordml/symex" xmlns:wpg="http://schemas.microsoft.com/office/word/2010/wordprocessingGroup" xmlns:wpi="http://schemas.microsoft.com/office/word/2010/wordprocessingInk" xmlns:wne="http://schemas.microsoft.com/office/word/2006/wordml" xmlns:wps="http://schemas.microsoft.com/office/word/2010/wordprocessingShape" mc:Ignorable="w14 w15 w16se w16cid w16 w16cex w16sdtdh wp14">
   <w:p>
     <w:pPr>
       <w:pStyle w:val="Piedepgina"/>
@@ -1765,7 +2895,7 @@
 </file>
 
 <file path=word/footer2.xml><?xml version="1.0" encoding="utf-8"?>
-<w:ftr xmlns:wpc="http://schemas.microsoft.com/office/word/2010/wordprocessingCanvas" xmlns:cx="http://schemas.microsoft.com/office/drawing/2014/chartex" xmlns:cx1="http://schemas.microsoft.com/office/drawing/2015/9/8/chartex" xmlns:cx2="http://schemas.microsoft.com/office/drawing/2015/10/21/chartex" xmlns:cx3="http://schemas.microsoft.com/office/drawing/2016/5/9/chartex" xmlns:cx4="http://schemas.microsoft.com/office/drawing/2016/5/10/chartex" xmlns:cx5="http://schemas.microsoft.com/office/drawing/2016/5/11/chartex" xmlns:cx6="http://schemas.microsoft.com/office/drawing/2016/5/12/chartex" xmlns:cx7="http://schemas.microsoft.com/office/drawing/2016/5/13/chartex" xmlns:cx8="http://schemas.microsoft.com/office/drawing/2016/5/14/chartex" xmlns:mc="http://schemas.openxmlformats.org/markup-compatibility/2006" xmlns:aink="http://schemas.microsoft.com/office/drawing/2016/ink" xmlns:am3d="http://schemas.microsoft.com/office/drawing/2017/model3d" xmlns:o="urn:schemas-microsoft-com:office:office" xmlns:oel="http://schemas.microsoft.com/office/2019/extlst" xmlns:r="http://schemas.openxmlformats.org/officeDocument/2006/relationships" xmlns:m="http://schemas.openxmlformats.org/officeDocument/2006/math" xmlns:v="urn:schemas-microsoft-com:vml" xmlns:wp14="http://schemas.microsoft.com/office/word/2010/wordprocessingDrawing" xmlns:wp="http://schemas.openxmlformats.org/drawingml/2006/wordprocessingDrawing" xmlns:w10="urn:schemas-microsoft-com:office:word" xmlns:w="http://schemas.openxmlformats.org/wordprocessingml/2006/main" xmlns:w14="http://schemas.microsoft.com/office/word/2010/wordml" xmlns:w15="http://schemas.microsoft.com/office/word/2012/wordml" xmlns:w16cex="http://schemas.microsoft.com/office/word/2018/wordml/cex" xmlns:w16cid="http://schemas.microsoft.com/office/word/2016/wordml/cid" xmlns:w16="http://schemas.microsoft.com/office/word/2018/wordml" xmlns:w16du="http://schemas.microsoft.com/office/word/2023/wordml/word16du" xmlns:w16sdtdh="http://schemas.microsoft.com/office/word/2020/wordml/sdtdatahash" xmlns:w16se="http://schemas.microsoft.com/office/word/2015/wordml/symex" xmlns:wpg="http://schemas.microsoft.com/office/word/2010/wordprocessingGroup" xmlns:wpi="http://schemas.microsoft.com/office/word/2010/wordprocessingInk" xmlns:wne="http://schemas.microsoft.com/office/word/2006/wordml" xmlns:wps="http://schemas.microsoft.com/office/word/2010/wordprocessingShape" mc:Ignorable="w14 w15 w16se w16cid w16 w16cex w16sdtdh wp14">
+<w:ftr xmlns:wpc="http://schemas.microsoft.com/office/word/2010/wordprocessingCanvas" xmlns:cx="http://schemas.microsoft.com/office/drawing/2014/chartex" xmlns:cx1="http://schemas.microsoft.com/office/drawing/2015/9/8/chartex" xmlns:cx2="http://schemas.microsoft.com/office/drawing/2015/10/21/chartex" xmlns:cx3="http://schemas.microsoft.com/office/drawing/2016/5/9/chartex" xmlns:cx4="http://schemas.microsoft.com/office/drawing/2016/5/10/chartex" xmlns:cx5="http://schemas.microsoft.com/office/drawing/2016/5/11/chartex" xmlns:cx6="http://schemas.microsoft.com/office/drawing/2016/5/12/chartex" xmlns:cx7="http://schemas.microsoft.com/office/drawing/2016/5/13/chartex" xmlns:cx8="http://schemas.microsoft.com/office/drawing/2016/5/14/chartex" xmlns:mc="http://schemas.openxmlformats.org/markup-compatibility/2006" xmlns:aink="http://schemas.microsoft.com/office/drawing/2016/ink" xmlns:am3d="http://schemas.microsoft.com/office/drawing/2017/model3d" xmlns:o="urn:schemas-microsoft-com:office:office" xmlns:oel="http://schemas.microsoft.com/office/2019/extlst" xmlns:r="http://schemas.openxmlformats.org/officeDocument/2006/relationships" xmlns:m="http://schemas.openxmlformats.org/officeDocument/2006/math" xmlns:v="urn:schemas-microsoft-com:vml" xmlns:wp14="http://schemas.microsoft.com/office/word/2010/wordprocessingDrawing" xmlns:wp="http://schemas.openxmlformats.org/drawingml/2006/wordprocessingDrawing" xmlns:w10="urn:schemas-microsoft-com:office:word" xmlns:w="http://schemas.openxmlformats.org/wordprocessingml/2006/main" xmlns:w14="http://schemas.microsoft.com/office/word/2010/wordml" xmlns:w15="http://schemas.microsoft.com/office/word/2012/wordml" xmlns:w16cex="http://schemas.microsoft.com/office/word/2018/wordml/cex" xmlns:w16cid="http://schemas.microsoft.com/office/word/2016/wordml/cid" xmlns:w16="http://schemas.microsoft.com/office/word/2018/wordml" xmlns:w16sdtdh="http://schemas.microsoft.com/office/word/2020/wordml/sdtdatahash" xmlns:w16se="http://schemas.microsoft.com/office/word/2015/wordml/symex" xmlns:wpg="http://schemas.microsoft.com/office/word/2010/wordprocessingGroup" xmlns:wpi="http://schemas.microsoft.com/office/word/2010/wordprocessingInk" xmlns:wne="http://schemas.microsoft.com/office/word/2006/wordml" xmlns:wps="http://schemas.microsoft.com/office/word/2010/wordprocessingShape" mc:Ignorable="w14 w15 w16se w16cid w16 w16cex w16sdtdh wp14">
   <w:tbl>
     <w:tblPr>
       <w:tblW w:w="0" w:type="auto"/>
@@ -1823,7 +2953,7 @@
 </file>
 
 <file path=word/footnotes.xml><?xml version="1.0" encoding="utf-8"?>
-<w:footnotes xmlns:wpc="http://schemas.microsoft.com/office/word/2010/wordprocessingCanvas" xmlns:cx="http://schemas.microsoft.com/office/drawing/2014/chartex" xmlns:cx1="http://schemas.microsoft.com/office/drawing/2015/9/8/chartex" xmlns:cx2="http://schemas.microsoft.com/office/drawing/2015/10/21/chartex" xmlns:cx3="http://schemas.microsoft.com/office/drawing/2016/5/9/chartex" xmlns:cx4="http://schemas.microsoft.com/office/drawing/2016/5/10/chartex" xmlns:cx5="http://schemas.microsoft.com/office/drawing/2016/5/11/chartex" xmlns:cx6="http://schemas.microsoft.com/office/drawing/2016/5/12/chartex" xmlns:cx7="http://schemas.microsoft.com/office/drawing/2016/5/13/chartex" xmlns:cx8="http://schemas.microsoft.com/office/drawing/2016/5/14/chartex" xmlns:mc="http://schemas.openxmlformats.org/markup-compatibility/2006" xmlns:aink="http://schemas.microsoft.com/office/drawing/2016/ink" xmlns:am3d="http://schemas.microsoft.com/office/drawing/2017/model3d" xmlns:o="urn:schemas-microsoft-com:office:office" xmlns:oel="http://schemas.microsoft.com/office/2019/extlst" xmlns:r="http://schemas.openxmlformats.org/officeDocument/2006/relationships" xmlns:m="http://schemas.openxmlformats.org/officeDocument/2006/math" xmlns:v="urn:schemas-microsoft-com:vml" xmlns:wp14="http://schemas.microsoft.com/office/word/2010/wordprocessingDrawing" xmlns:wp="http://schemas.openxmlformats.org/drawingml/2006/wordprocessingDrawing" xmlns:w10="urn:schemas-microsoft-com:office:word" xmlns:w="http://schemas.openxmlformats.org/wordprocessingml/2006/main" xmlns:w14="http://schemas.microsoft.com/office/word/2010/wordml" xmlns:w15="http://schemas.microsoft.com/office/word/2012/wordml" xmlns:w16cex="http://schemas.microsoft.com/office/word/2018/wordml/cex" xmlns:w16cid="http://schemas.microsoft.com/office/word/2016/wordml/cid" xmlns:w16="http://schemas.microsoft.com/office/word/2018/wordml" xmlns:w16du="http://schemas.microsoft.com/office/word/2023/wordml/word16du" xmlns:w16sdtdh="http://schemas.microsoft.com/office/word/2020/wordml/sdtdatahash" xmlns:w16se="http://schemas.microsoft.com/office/word/2015/wordml/symex" xmlns:wpg="http://schemas.microsoft.com/office/word/2010/wordprocessingGroup" xmlns:wpi="http://schemas.microsoft.com/office/word/2010/wordprocessingInk" xmlns:wne="http://schemas.microsoft.com/office/word/2006/wordml" xmlns:wps="http://schemas.microsoft.com/office/word/2010/wordprocessingShape" mc:Ignorable="w14 w15 w16se w16cid w16 w16cex w16sdtdh wp14">
+<w:footnotes xmlns:wpc="http://schemas.microsoft.com/office/word/2010/wordprocessingCanvas" xmlns:cx="http://schemas.microsoft.com/office/drawing/2014/chartex" xmlns:cx1="http://schemas.microsoft.com/office/drawing/2015/9/8/chartex" xmlns:cx2="http://schemas.microsoft.com/office/drawing/2015/10/21/chartex" xmlns:cx3="http://schemas.microsoft.com/office/drawing/2016/5/9/chartex" xmlns:cx4="http://schemas.microsoft.com/office/drawing/2016/5/10/chartex" xmlns:cx5="http://schemas.microsoft.com/office/drawing/2016/5/11/chartex" xmlns:cx6="http://schemas.microsoft.com/office/drawing/2016/5/12/chartex" xmlns:cx7="http://schemas.microsoft.com/office/drawing/2016/5/13/chartex" xmlns:cx8="http://schemas.microsoft.com/office/drawing/2016/5/14/chartex" xmlns:mc="http://schemas.openxmlformats.org/markup-compatibility/2006" xmlns:aink="http://schemas.microsoft.com/office/drawing/2016/ink" xmlns:am3d="http://schemas.microsoft.com/office/drawing/2017/model3d" xmlns:o="urn:schemas-microsoft-com:office:office" xmlns:oel="http://schemas.microsoft.com/office/2019/extlst" xmlns:r="http://schemas.openxmlformats.org/officeDocument/2006/relationships" xmlns:m="http://schemas.openxmlformats.org/officeDocument/2006/math" xmlns:v="urn:schemas-microsoft-com:vml" xmlns:wp14="http://schemas.microsoft.com/office/word/2010/wordprocessingDrawing" xmlns:wp="http://schemas.openxmlformats.org/drawingml/2006/wordprocessingDrawing" xmlns:w10="urn:schemas-microsoft-com:office:word" xmlns:w="http://schemas.openxmlformats.org/wordprocessingml/2006/main" xmlns:w14="http://schemas.microsoft.com/office/word/2010/wordml" xmlns:w15="http://schemas.microsoft.com/office/word/2012/wordml" xmlns:w16cex="http://schemas.microsoft.com/office/word/2018/wordml/cex" xmlns:w16cid="http://schemas.microsoft.com/office/word/2016/wordml/cid" xmlns:w16="http://schemas.microsoft.com/office/word/2018/wordml" xmlns:w16sdtdh="http://schemas.microsoft.com/office/word/2020/wordml/sdtdatahash" xmlns:w16se="http://schemas.microsoft.com/office/word/2015/wordml/symex" xmlns:wpg="http://schemas.microsoft.com/office/word/2010/wordprocessingGroup" xmlns:wpi="http://schemas.microsoft.com/office/word/2010/wordprocessingInk" xmlns:wne="http://schemas.microsoft.com/office/word/2006/wordml" xmlns:wps="http://schemas.microsoft.com/office/word/2010/wordprocessingShape" mc:Ignorable="w14 w15 w16se w16cid w16 w16cex w16sdtdh wp14">
   <w:footnote w:type="separator" w:id="-1">
     <w:p>
       <w:pPr>
@@ -1855,7 +2985,7 @@
 </file>
 
 <file path=word/header1.xml><?xml version="1.0" encoding="utf-8"?>
-<w:hdr xmlns:wpc="http://schemas.microsoft.com/office/word/2010/wordprocessingCanvas" xmlns:cx="http://schemas.microsoft.com/office/drawing/2014/chartex" xmlns:cx1="http://schemas.microsoft.com/office/drawing/2015/9/8/chartex" xmlns:cx2="http://schemas.microsoft.com/office/drawing/2015/10/21/chartex" xmlns:cx3="http://schemas.microsoft.com/office/drawing/2016/5/9/chartex" xmlns:cx4="http://schemas.microsoft.com/office/drawing/2016/5/10/chartex" xmlns:cx5="http://schemas.microsoft.com/office/drawing/2016/5/11/chartex" xmlns:cx6="http://schemas.microsoft.com/office/drawing/2016/5/12/chartex" xmlns:cx7="http://schemas.microsoft.com/office/drawing/2016/5/13/chartex" xmlns:cx8="http://schemas.microsoft.com/office/drawing/2016/5/14/chartex" xmlns:mc="http://schemas.openxmlformats.org/markup-compatibility/2006" xmlns:aink="http://schemas.microsoft.com/office/drawing/2016/ink" xmlns:am3d="http://schemas.microsoft.com/office/drawing/2017/model3d" xmlns:o="urn:schemas-microsoft-com:office:office" xmlns:oel="http://schemas.microsoft.com/office/2019/extlst" xmlns:r="http://schemas.openxmlformats.org/officeDocument/2006/relationships" xmlns:m="http://schemas.openxmlformats.org/officeDocument/2006/math" xmlns:v="urn:schemas-microsoft-com:vml" xmlns:wp14="http://schemas.microsoft.com/office/word/2010/wordprocessingDrawing" xmlns:wp="http://schemas.openxmlformats.org/drawingml/2006/wordprocessingDrawing" xmlns:w10="urn:schemas-microsoft-com:office:word" xmlns:w="http://schemas.openxmlformats.org/wordprocessingml/2006/main" xmlns:w14="http://schemas.microsoft.com/office/word/2010/wordml" xmlns:w15="http://schemas.microsoft.com/office/word/2012/wordml" xmlns:w16cex="http://schemas.microsoft.com/office/word/2018/wordml/cex" xmlns:w16cid="http://schemas.microsoft.com/office/word/2016/wordml/cid" xmlns:w16="http://schemas.microsoft.com/office/word/2018/wordml" xmlns:w16du="http://schemas.microsoft.com/office/word/2023/wordml/word16du" xmlns:w16sdtdh="http://schemas.microsoft.com/office/word/2020/wordml/sdtdatahash" xmlns:w16se="http://schemas.microsoft.com/office/word/2015/wordml/symex" xmlns:wpg="http://schemas.microsoft.com/office/word/2010/wordprocessingGroup" xmlns:wpi="http://schemas.microsoft.com/office/word/2010/wordprocessingInk" xmlns:wne="http://schemas.microsoft.com/office/word/2006/wordml" xmlns:wps="http://schemas.microsoft.com/office/word/2010/wordprocessingShape" mc:Ignorable="w14 w15 w16se w16cid w16 w16cex w16sdtdh wp14">
+<w:hdr xmlns:wpc="http://schemas.microsoft.com/office/word/2010/wordprocessingCanvas" xmlns:cx="http://schemas.microsoft.com/office/drawing/2014/chartex" xmlns:cx1="http://schemas.microsoft.com/office/drawing/2015/9/8/chartex" xmlns:cx2="http://schemas.microsoft.com/office/drawing/2015/10/21/chartex" xmlns:cx3="http://schemas.microsoft.com/office/drawing/2016/5/9/chartex" xmlns:cx4="http://schemas.microsoft.com/office/drawing/2016/5/10/chartex" xmlns:cx5="http://schemas.microsoft.com/office/drawing/2016/5/11/chartex" xmlns:cx6="http://schemas.microsoft.com/office/drawing/2016/5/12/chartex" xmlns:cx7="http://schemas.microsoft.com/office/drawing/2016/5/13/chartex" xmlns:cx8="http://schemas.microsoft.com/office/drawing/2016/5/14/chartex" xmlns:mc="http://schemas.openxmlformats.org/markup-compatibility/2006" xmlns:aink="http://schemas.microsoft.com/office/drawing/2016/ink" xmlns:am3d="http://schemas.microsoft.com/office/drawing/2017/model3d" xmlns:o="urn:schemas-microsoft-com:office:office" xmlns:oel="http://schemas.microsoft.com/office/2019/extlst" xmlns:r="http://schemas.openxmlformats.org/officeDocument/2006/relationships" xmlns:m="http://schemas.openxmlformats.org/officeDocument/2006/math" xmlns:v="urn:schemas-microsoft-com:vml" xmlns:wp14="http://schemas.microsoft.com/office/word/2010/wordprocessingDrawing" xmlns:wp="http://schemas.openxmlformats.org/drawingml/2006/wordprocessingDrawing" xmlns:w10="urn:schemas-microsoft-com:office:word" xmlns:w="http://schemas.openxmlformats.org/wordprocessingml/2006/main" xmlns:w14="http://schemas.microsoft.com/office/word/2010/wordml" xmlns:w15="http://schemas.microsoft.com/office/word/2012/wordml" xmlns:w16cex="http://schemas.microsoft.com/office/word/2018/wordml/cex" xmlns:w16cid="http://schemas.microsoft.com/office/word/2016/wordml/cid" xmlns:w16="http://schemas.microsoft.com/office/word/2018/wordml" xmlns:w16sdtdh="http://schemas.microsoft.com/office/word/2020/wordml/sdtdatahash" xmlns:w16se="http://schemas.microsoft.com/office/word/2015/wordml/symex" xmlns:wpg="http://schemas.microsoft.com/office/word/2010/wordprocessingGroup" xmlns:wpi="http://schemas.microsoft.com/office/word/2010/wordprocessingInk" xmlns:wne="http://schemas.microsoft.com/office/word/2006/wordml" xmlns:wps="http://schemas.microsoft.com/office/word/2010/wordprocessingShape" mc:Ignorable="w14 w15 w16se w16cid w16 w16cex w16sdtdh wp14">
   <w:tbl>
     <w:tblPr>
       <w:tblW w:w="0" w:type="auto"/>
@@ -1877,13 +3007,22 @@
             <w:pStyle w:val="Encabezado"/>
             <w:ind w:left="-115"/>
           </w:pPr>
+          <w:proofErr w:type="spellStart"/>
           <w:r>
             <w:rPr>
               <w:rStyle w:val="normaltextrun"/>
               <w:rFonts w:ascii="Constantia" w:eastAsiaTheme="majorEastAsia" w:hAnsi="Constantia" w:cs="Segoe UI"/>
             </w:rPr>
-            <w:t>June</w:t>
+            <w:t>Ju</w:t>
           </w:r>
+          <w:r>
+            <w:rPr>
+              <w:rStyle w:val="normaltextrun"/>
+              <w:rFonts w:ascii="Constantia" w:eastAsiaTheme="majorEastAsia" w:hAnsi="Constantia" w:cs="Segoe UI"/>
+            </w:rPr>
+            <w:t>ly</w:t>
+          </w:r>
+          <w:proofErr w:type="spellEnd"/>
           <w:r>
             <w:rPr>
               <w:rStyle w:val="normaltextrun"/>
@@ -1912,7 +3051,42 @@
               <w:rStyle w:val="normaltextrun"/>
               <w:rFonts w:ascii="Constantia" w:eastAsiaTheme="majorEastAsia" w:hAnsi="Constantia" w:cs="Segoe UI"/>
             </w:rPr>
-            <w:t>C1.02.09</w:t>
+            <w:t>C</w:t>
+          </w:r>
+          <w:r>
+            <w:rPr>
+              <w:rStyle w:val="normaltextrun"/>
+              <w:rFonts w:ascii="Constantia" w:eastAsiaTheme="majorEastAsia" w:hAnsi="Constantia" w:cs="Segoe UI"/>
+            </w:rPr>
+            <w:t>2</w:t>
+          </w:r>
+          <w:r>
+            <w:rPr>
+              <w:rStyle w:val="normaltextrun"/>
+              <w:rFonts w:ascii="Constantia" w:eastAsiaTheme="majorEastAsia" w:hAnsi="Constantia" w:cs="Segoe UI"/>
+            </w:rPr>
+            <w:t>.0</w:t>
+          </w:r>
+          <w:r>
+            <w:rPr>
+              <w:rStyle w:val="normaltextrun"/>
+              <w:rFonts w:ascii="Constantia" w:eastAsiaTheme="majorEastAsia" w:hAnsi="Constantia" w:cs="Segoe UI"/>
+            </w:rPr>
+            <w:t>2</w:t>
+          </w:r>
+          <w:r>
+            <w:rPr>
+              <w:rStyle w:val="normaltextrun"/>
+              <w:rFonts w:ascii="Constantia" w:eastAsiaTheme="majorEastAsia" w:hAnsi="Constantia" w:cs="Segoe UI"/>
+            </w:rPr>
+            <w:t>.0</w:t>
+          </w:r>
+          <w:r>
+            <w:rPr>
+              <w:rStyle w:val="normaltextrun"/>
+              <w:rFonts w:ascii="Constantia" w:eastAsiaTheme="majorEastAsia" w:hAnsi="Constantia" w:cs="Segoe UI"/>
+            </w:rPr>
+            <w:t>5</w:t>
           </w:r>
           <w:r>
             <w:rPr>
@@ -1972,7 +3146,7 @@
 </file>
 
 <file path=word/header2.xml><?xml version="1.0" encoding="utf-8"?>
-<w:hdr xmlns:wpc="http://schemas.microsoft.com/office/word/2010/wordprocessingCanvas" xmlns:cx="http://schemas.microsoft.com/office/drawing/2014/chartex" xmlns:cx1="http://schemas.microsoft.com/office/drawing/2015/9/8/chartex" xmlns:cx2="http://schemas.microsoft.com/office/drawing/2015/10/21/chartex" xmlns:cx3="http://schemas.microsoft.com/office/drawing/2016/5/9/chartex" xmlns:cx4="http://schemas.microsoft.com/office/drawing/2016/5/10/chartex" xmlns:cx5="http://schemas.microsoft.com/office/drawing/2016/5/11/chartex" xmlns:cx6="http://schemas.microsoft.com/office/drawing/2016/5/12/chartex" xmlns:cx7="http://schemas.microsoft.com/office/drawing/2016/5/13/chartex" xmlns:cx8="http://schemas.microsoft.com/office/drawing/2016/5/14/chartex" xmlns:mc="http://schemas.openxmlformats.org/markup-compatibility/2006" xmlns:aink="http://schemas.microsoft.com/office/drawing/2016/ink" xmlns:am3d="http://schemas.microsoft.com/office/drawing/2017/model3d" xmlns:o="urn:schemas-microsoft-com:office:office" xmlns:oel="http://schemas.microsoft.com/office/2019/extlst" xmlns:r="http://schemas.openxmlformats.org/officeDocument/2006/relationships" xmlns:m="http://schemas.openxmlformats.org/officeDocument/2006/math" xmlns:v="urn:schemas-microsoft-com:vml" xmlns:wp14="http://schemas.microsoft.com/office/word/2010/wordprocessingDrawing" xmlns:wp="http://schemas.openxmlformats.org/drawingml/2006/wordprocessingDrawing" xmlns:w10="urn:schemas-microsoft-com:office:word" xmlns:w="http://schemas.openxmlformats.org/wordprocessingml/2006/main" xmlns:w14="http://schemas.microsoft.com/office/word/2010/wordml" xmlns:w15="http://schemas.microsoft.com/office/word/2012/wordml" xmlns:w16cex="http://schemas.microsoft.com/office/word/2018/wordml/cex" xmlns:w16cid="http://schemas.microsoft.com/office/word/2016/wordml/cid" xmlns:w16="http://schemas.microsoft.com/office/word/2018/wordml" xmlns:w16du="http://schemas.microsoft.com/office/word/2023/wordml/word16du" xmlns:w16sdtdh="http://schemas.microsoft.com/office/word/2020/wordml/sdtdatahash" xmlns:w16se="http://schemas.microsoft.com/office/word/2015/wordml/symex" xmlns:wpg="http://schemas.microsoft.com/office/word/2010/wordprocessingGroup" xmlns:wpi="http://schemas.microsoft.com/office/word/2010/wordprocessingInk" xmlns:wne="http://schemas.microsoft.com/office/word/2006/wordml" xmlns:wps="http://schemas.microsoft.com/office/word/2010/wordprocessingShape" mc:Ignorable="w14 w15 w16se w16cid w16 w16cex w16sdtdh wp14">
+<w:hdr xmlns:wpc="http://schemas.microsoft.com/office/word/2010/wordprocessingCanvas" xmlns:cx="http://schemas.microsoft.com/office/drawing/2014/chartex" xmlns:cx1="http://schemas.microsoft.com/office/drawing/2015/9/8/chartex" xmlns:cx2="http://schemas.microsoft.com/office/drawing/2015/10/21/chartex" xmlns:cx3="http://schemas.microsoft.com/office/drawing/2016/5/9/chartex" xmlns:cx4="http://schemas.microsoft.com/office/drawing/2016/5/10/chartex" xmlns:cx5="http://schemas.microsoft.com/office/drawing/2016/5/11/chartex" xmlns:cx6="http://schemas.microsoft.com/office/drawing/2016/5/12/chartex" xmlns:cx7="http://schemas.microsoft.com/office/drawing/2016/5/13/chartex" xmlns:cx8="http://schemas.microsoft.com/office/drawing/2016/5/14/chartex" xmlns:mc="http://schemas.openxmlformats.org/markup-compatibility/2006" xmlns:aink="http://schemas.microsoft.com/office/drawing/2016/ink" xmlns:am3d="http://schemas.microsoft.com/office/drawing/2017/model3d" xmlns:o="urn:schemas-microsoft-com:office:office" xmlns:oel="http://schemas.microsoft.com/office/2019/extlst" xmlns:r="http://schemas.openxmlformats.org/officeDocument/2006/relationships" xmlns:m="http://schemas.openxmlformats.org/officeDocument/2006/math" xmlns:v="urn:schemas-microsoft-com:vml" xmlns:wp14="http://schemas.microsoft.com/office/word/2010/wordprocessingDrawing" xmlns:wp="http://schemas.openxmlformats.org/drawingml/2006/wordprocessingDrawing" xmlns:w10="urn:schemas-microsoft-com:office:word" xmlns:w="http://schemas.openxmlformats.org/wordprocessingml/2006/main" xmlns:w14="http://schemas.microsoft.com/office/word/2010/wordml" xmlns:w15="http://schemas.microsoft.com/office/word/2012/wordml" xmlns:w16cex="http://schemas.microsoft.com/office/word/2018/wordml/cex" xmlns:w16cid="http://schemas.microsoft.com/office/word/2016/wordml/cid" xmlns:w16="http://schemas.microsoft.com/office/word/2018/wordml" xmlns:w16sdtdh="http://schemas.microsoft.com/office/word/2020/wordml/sdtdatahash" xmlns:w16se="http://schemas.microsoft.com/office/word/2015/wordml/symex" xmlns:wpg="http://schemas.microsoft.com/office/word/2010/wordprocessingGroup" xmlns:wpi="http://schemas.microsoft.com/office/word/2010/wordprocessingInk" xmlns:wne="http://schemas.microsoft.com/office/word/2006/wordml" xmlns:wps="http://schemas.microsoft.com/office/word/2010/wordprocessingShape" mc:Ignorable="w14 w15 w16se w16cid w16 w16cex w16sdtdh wp14">
   <w:tbl>
     <w:tblPr>
       <w:tblW w:w="0" w:type="auto"/>
@@ -2030,7 +3204,7 @@
 </file>
 
 <file path=word/numbering.xml><?xml version="1.0" encoding="utf-8"?>
-<w:numbering xmlns:wpc="http://schemas.microsoft.com/office/word/2010/wordprocessingCanvas" xmlns:cx="http://schemas.microsoft.com/office/drawing/2014/chartex" xmlns:cx1="http://schemas.microsoft.com/office/drawing/2015/9/8/chartex" xmlns:cx2="http://schemas.microsoft.com/office/drawing/2015/10/21/chartex" xmlns:cx3="http://schemas.microsoft.com/office/drawing/2016/5/9/chartex" xmlns:cx4="http://schemas.microsoft.com/office/drawing/2016/5/10/chartex" xmlns:cx5="http://schemas.microsoft.com/office/drawing/2016/5/11/chartex" xmlns:cx6="http://schemas.microsoft.com/office/drawing/2016/5/12/chartex" xmlns:cx7="http://schemas.microsoft.com/office/drawing/2016/5/13/chartex" xmlns:cx8="http://schemas.microsoft.com/office/drawing/2016/5/14/chartex" xmlns:mc="http://schemas.openxmlformats.org/markup-compatibility/2006" xmlns:aink="http://schemas.microsoft.com/office/drawing/2016/ink" xmlns:am3d="http://schemas.microsoft.com/office/drawing/2017/model3d" xmlns:o="urn:schemas-microsoft-com:office:office" xmlns:oel="http://schemas.microsoft.com/office/2019/extlst" xmlns:r="http://schemas.openxmlformats.org/officeDocument/2006/relationships" xmlns:m="http://schemas.openxmlformats.org/officeDocument/2006/math" xmlns:v="urn:schemas-microsoft-com:vml" xmlns:wp14="http://schemas.microsoft.com/office/word/2010/wordprocessingDrawing" xmlns:wp="http://schemas.openxmlformats.org/drawingml/2006/wordprocessingDrawing" xmlns:w10="urn:schemas-microsoft-com:office:word" xmlns:w="http://schemas.openxmlformats.org/wordprocessingml/2006/main" xmlns:w14="http://schemas.microsoft.com/office/word/2010/wordml" xmlns:w15="http://schemas.microsoft.com/office/word/2012/wordml" xmlns:w16cex="http://schemas.microsoft.com/office/word/2018/wordml/cex" xmlns:w16cid="http://schemas.microsoft.com/office/word/2016/wordml/cid" xmlns:w16="http://schemas.microsoft.com/office/word/2018/wordml" xmlns:w16du="http://schemas.microsoft.com/office/word/2023/wordml/word16du" xmlns:w16sdtdh="http://schemas.microsoft.com/office/word/2020/wordml/sdtdatahash" xmlns:w16se="http://schemas.microsoft.com/office/word/2015/wordml/symex" xmlns:wpg="http://schemas.microsoft.com/office/word/2010/wordprocessingGroup" xmlns:wpi="http://schemas.microsoft.com/office/word/2010/wordprocessingInk" xmlns:wne="http://schemas.microsoft.com/office/word/2006/wordml" xmlns:wps="http://schemas.microsoft.com/office/word/2010/wordprocessingShape" mc:Ignorable="w14 w15 w16se w16cid w16 w16cex w16sdtdh wp14">
+<w:numbering xmlns:wpc="http://schemas.microsoft.com/office/word/2010/wordprocessingCanvas" xmlns:cx="http://schemas.microsoft.com/office/drawing/2014/chartex" xmlns:cx1="http://schemas.microsoft.com/office/drawing/2015/9/8/chartex" xmlns:cx2="http://schemas.microsoft.com/office/drawing/2015/10/21/chartex" xmlns:cx3="http://schemas.microsoft.com/office/drawing/2016/5/9/chartex" xmlns:cx4="http://schemas.microsoft.com/office/drawing/2016/5/10/chartex" xmlns:cx5="http://schemas.microsoft.com/office/drawing/2016/5/11/chartex" xmlns:cx6="http://schemas.microsoft.com/office/drawing/2016/5/12/chartex" xmlns:cx7="http://schemas.microsoft.com/office/drawing/2016/5/13/chartex" xmlns:cx8="http://schemas.microsoft.com/office/drawing/2016/5/14/chartex" xmlns:mc="http://schemas.openxmlformats.org/markup-compatibility/2006" xmlns:aink="http://schemas.microsoft.com/office/drawing/2016/ink" xmlns:am3d="http://schemas.microsoft.com/office/drawing/2017/model3d" xmlns:o="urn:schemas-microsoft-com:office:office" xmlns:oel="http://schemas.microsoft.com/office/2019/extlst" xmlns:r="http://schemas.openxmlformats.org/officeDocument/2006/relationships" xmlns:m="http://schemas.openxmlformats.org/officeDocument/2006/math" xmlns:v="urn:schemas-microsoft-com:vml" xmlns:wp14="http://schemas.microsoft.com/office/word/2010/wordprocessingDrawing" xmlns:wp="http://schemas.openxmlformats.org/drawingml/2006/wordprocessingDrawing" xmlns:w10="urn:schemas-microsoft-com:office:word" xmlns:w="http://schemas.openxmlformats.org/wordprocessingml/2006/main" xmlns:w14="http://schemas.microsoft.com/office/word/2010/wordml" xmlns:w15="http://schemas.microsoft.com/office/word/2012/wordml" xmlns:w16cex="http://schemas.microsoft.com/office/word/2018/wordml/cex" xmlns:w16cid="http://schemas.microsoft.com/office/word/2016/wordml/cid" xmlns:w16="http://schemas.microsoft.com/office/word/2018/wordml" xmlns:w16sdtdh="http://schemas.microsoft.com/office/word/2020/wordml/sdtdatahash" xmlns:w16se="http://schemas.microsoft.com/office/word/2015/wordml/symex" xmlns:wpg="http://schemas.microsoft.com/office/word/2010/wordprocessingGroup" xmlns:wpi="http://schemas.microsoft.com/office/word/2010/wordprocessingInk" xmlns:wne="http://schemas.microsoft.com/office/word/2006/wordml" xmlns:wps="http://schemas.microsoft.com/office/word/2010/wordprocessingShape" mc:Ignorable="w14 w15 w16se w16cid w16 w16cex w16sdtdh wp14">
   <w:abstractNum w:abstractNumId="0" w15:restartNumberingAfterBreak="0">
     <w:nsid w:val="FFFFFF7C"/>
     <w:multiLevelType w:val="singleLevel"/>
@@ -2563,6 +3737,118 @@
     </w:lvl>
   </w:abstractNum>
   <w:abstractNum w:abstractNumId="14" w15:restartNumberingAfterBreak="0">
+    <w:nsid w:val="346E2EF8"/>
+    <w:multiLevelType w:val="hybridMultilevel"/>
+    <w:tmpl w:val="72B62ED4"/>
+    <w:lvl w:ilvl="0" w:tplc="BFCEEB4C">
+      <w:numFmt w:val="bullet"/>
+      <w:lvlText w:val="-"/>
+      <w:lvlJc w:val="left"/>
+      <w:pPr>
+        <w:ind w:left="1080" w:hanging="360"/>
+      </w:pPr>
+      <w:rPr>
+        <w:rFonts w:ascii="Constantia" w:eastAsiaTheme="minorEastAsia" w:hAnsi="Constantia" w:cstheme="minorBidi" w:hint="default"/>
+      </w:rPr>
+    </w:lvl>
+    <w:lvl w:ilvl="1" w:tplc="0C0A0003" w:tentative="1">
+      <w:start w:val="1"/>
+      <w:numFmt w:val="bullet"/>
+      <w:lvlText w:val="o"/>
+      <w:lvlJc w:val="left"/>
+      <w:pPr>
+        <w:ind w:left="1800" w:hanging="360"/>
+      </w:pPr>
+      <w:rPr>
+        <w:rFonts w:ascii="Courier New" w:hAnsi="Courier New" w:cs="Courier New" w:hint="default"/>
+      </w:rPr>
+    </w:lvl>
+    <w:lvl w:ilvl="2" w:tplc="0C0A0005" w:tentative="1">
+      <w:start w:val="1"/>
+      <w:numFmt w:val="bullet"/>
+      <w:lvlText w:val=""/>
+      <w:lvlJc w:val="left"/>
+      <w:pPr>
+        <w:ind w:left="2520" w:hanging="360"/>
+      </w:pPr>
+      <w:rPr>
+        <w:rFonts w:ascii="Wingdings" w:hAnsi="Wingdings" w:hint="default"/>
+      </w:rPr>
+    </w:lvl>
+    <w:lvl w:ilvl="3" w:tplc="0C0A0001" w:tentative="1">
+      <w:start w:val="1"/>
+      <w:numFmt w:val="bullet"/>
+      <w:lvlText w:val=""/>
+      <w:lvlJc w:val="left"/>
+      <w:pPr>
+        <w:ind w:left="3240" w:hanging="360"/>
+      </w:pPr>
+      <w:rPr>
+        <w:rFonts w:ascii="Symbol" w:hAnsi="Symbol" w:hint="default"/>
+      </w:rPr>
+    </w:lvl>
+    <w:lvl w:ilvl="4" w:tplc="0C0A0003" w:tentative="1">
+      <w:start w:val="1"/>
+      <w:numFmt w:val="bullet"/>
+      <w:lvlText w:val="o"/>
+      <w:lvlJc w:val="left"/>
+      <w:pPr>
+        <w:ind w:left="3960" w:hanging="360"/>
+      </w:pPr>
+      <w:rPr>
+        <w:rFonts w:ascii="Courier New" w:hAnsi="Courier New" w:cs="Courier New" w:hint="default"/>
+      </w:rPr>
+    </w:lvl>
+    <w:lvl w:ilvl="5" w:tplc="0C0A0005" w:tentative="1">
+      <w:start w:val="1"/>
+      <w:numFmt w:val="bullet"/>
+      <w:lvlText w:val=""/>
+      <w:lvlJc w:val="left"/>
+      <w:pPr>
+        <w:ind w:left="4680" w:hanging="360"/>
+      </w:pPr>
+      <w:rPr>
+        <w:rFonts w:ascii="Wingdings" w:hAnsi="Wingdings" w:hint="default"/>
+      </w:rPr>
+    </w:lvl>
+    <w:lvl w:ilvl="6" w:tplc="0C0A0001" w:tentative="1">
+      <w:start w:val="1"/>
+      <w:numFmt w:val="bullet"/>
+      <w:lvlText w:val=""/>
+      <w:lvlJc w:val="left"/>
+      <w:pPr>
+        <w:ind w:left="5400" w:hanging="360"/>
+      </w:pPr>
+      <w:rPr>
+        <w:rFonts w:ascii="Symbol" w:hAnsi="Symbol" w:hint="default"/>
+      </w:rPr>
+    </w:lvl>
+    <w:lvl w:ilvl="7" w:tplc="0C0A0003" w:tentative="1">
+      <w:start w:val="1"/>
+      <w:numFmt w:val="bullet"/>
+      <w:lvlText w:val="o"/>
+      <w:lvlJc w:val="left"/>
+      <w:pPr>
+        <w:ind w:left="6120" w:hanging="360"/>
+      </w:pPr>
+      <w:rPr>
+        <w:rFonts w:ascii="Courier New" w:hAnsi="Courier New" w:cs="Courier New" w:hint="default"/>
+      </w:rPr>
+    </w:lvl>
+    <w:lvl w:ilvl="8" w:tplc="0C0A0005" w:tentative="1">
+      <w:start w:val="1"/>
+      <w:numFmt w:val="bullet"/>
+      <w:lvlText w:val=""/>
+      <w:lvlJc w:val="left"/>
+      <w:pPr>
+        <w:ind w:left="6840" w:hanging="360"/>
+      </w:pPr>
+      <w:rPr>
+        <w:rFonts w:ascii="Wingdings" w:hAnsi="Wingdings" w:hint="default"/>
+      </w:rPr>
+    </w:lvl>
+  </w:abstractNum>
+  <w:abstractNum w:abstractNumId="15" w15:restartNumberingAfterBreak="0">
     <w:nsid w:val="61401E00"/>
     <w:multiLevelType w:val="hybridMultilevel"/>
     <w:tmpl w:val="FFFFFFFF"/>
@@ -2675,7 +3961,7 @@
       </w:rPr>
     </w:lvl>
   </w:abstractNum>
-  <w:abstractNum w:abstractNumId="15" w15:restartNumberingAfterBreak="0">
+  <w:abstractNum w:abstractNumId="16" w15:restartNumberingAfterBreak="0">
     <w:nsid w:val="62384E22"/>
     <w:multiLevelType w:val="hybridMultilevel"/>
     <w:tmpl w:val="FFFFFFFF"/>
@@ -2761,7 +4047,7 @@
       </w:pPr>
     </w:lvl>
   </w:abstractNum>
-  <w:abstractNum w:abstractNumId="16" w15:restartNumberingAfterBreak="0">
+  <w:abstractNum w:abstractNumId="17" w15:restartNumberingAfterBreak="0">
     <w:nsid w:val="65762E8B"/>
     <w:multiLevelType w:val="hybridMultilevel"/>
     <w:tmpl w:val="9DE021E6"/>
@@ -2873,7 +4159,7 @@
       </w:rPr>
     </w:lvl>
   </w:abstractNum>
-  <w:abstractNum w:abstractNumId="17" w15:restartNumberingAfterBreak="0">
+  <w:abstractNum w:abstractNumId="18" w15:restartNumberingAfterBreak="0">
     <w:nsid w:val="65BC2713"/>
     <w:multiLevelType w:val="multilevel"/>
     <w:tmpl w:val="04090023"/>
@@ -2960,7 +4246,7 @@
       </w:pPr>
     </w:lvl>
   </w:abstractNum>
-  <w:abstractNum w:abstractNumId="18" w15:restartNumberingAfterBreak="0">
+  <w:abstractNum w:abstractNumId="19" w15:restartNumberingAfterBreak="0">
     <w:nsid w:val="6BE0360C"/>
     <w:multiLevelType w:val="multilevel"/>
     <w:tmpl w:val="2E969558"/>
@@ -3078,10 +4364,10 @@
     <w:abstractNumId w:val="12"/>
   </w:num>
   <w:num w:numId="11" w16cid:durableId="1732969901">
-    <w:abstractNumId w:val="18"/>
+    <w:abstractNumId w:val="19"/>
   </w:num>
   <w:num w:numId="12" w16cid:durableId="1383482286">
-    <w:abstractNumId w:val="17"/>
+    <w:abstractNumId w:val="18"/>
   </w:num>
   <w:num w:numId="13" w16cid:durableId="199323016">
     <w:abstractNumId w:val="7"/>
@@ -3108,13 +4394,16 @@
     <w:abstractNumId w:val="0"/>
   </w:num>
   <w:num w:numId="21" w16cid:durableId="494347920">
-    <w:abstractNumId w:val="14"/>
+    <w:abstractNumId w:val="15"/>
   </w:num>
   <w:num w:numId="22" w16cid:durableId="300119463">
-    <w:abstractNumId w:val="15"/>
+    <w:abstractNumId w:val="16"/>
   </w:num>
   <w:num w:numId="23" w16cid:durableId="1465851122">
-    <w:abstractNumId w:val="16"/>
+    <w:abstractNumId w:val="17"/>
+  </w:num>
+  <w:num w:numId="24" w16cid:durableId="1898738035">
+    <w:abstractNumId w:val="14"/>
   </w:num>
 </w:numbering>
 </file>

</xml_diff>